<commit_message>
Add some text about github code
</commit_message>
<xml_diff>
--- a/kleinhesselink_cushman_moss_ecosphere.docx
+++ b/kleinhesselink_cushman_moss_ecosphere.docx
@@ -12,7 +12,6 @@
           <w:color w:val="000000" w:themeColor="text1"/>
         </w:rPr>
       </w:pPr>
-      <w:bookmarkStart w:id="0" w:name="_GoBack"/>
       <w:r>
         <w:rPr>
           <w:color w:val="000000" w:themeColor="text1"/>
@@ -206,8 +205,8 @@
         </w:rPr>
         <w:t>2</w:t>
       </w:r>
-      <w:bookmarkStart w:id="1" w:name="move460853090"/>
-      <w:bookmarkEnd w:id="1"/>
+      <w:bookmarkStart w:id="0" w:name="move460853090"/>
+      <w:bookmarkEnd w:id="0"/>
     </w:p>
     <w:p>
       <w:pPr>
@@ -521,22 +520,23 @@
         </w:rPr>
         <w:t xml:space="preserve">native biodiversity plays in controlling exotic species invasion is a critical goal in ecology. </w:t>
       </w:r>
-      <w:bookmarkStart w:id="2" w:name="__UnoMark__967_1065309592"/>
-      <w:bookmarkStart w:id="3" w:name="__UnoMark__690_1065309592"/>
-      <w:bookmarkStart w:id="4" w:name="__UnoMark__775_1065309592"/>
-      <w:bookmarkStart w:id="5" w:name="__UnoMark__903_1248546854"/>
-      <w:bookmarkStart w:id="6" w:name="__UnoMark__824_1065309592"/>
-      <w:bookmarkStart w:id="7" w:name="__UnoMark__940_1248546854"/>
-      <w:bookmarkStart w:id="8" w:name="__UnoMark__982_1248546854"/>
-      <w:bookmarkStart w:id="9" w:name="__UnoMark__910_1065309592"/>
-      <w:bookmarkStart w:id="10" w:name="__UnoMark__965_16483194"/>
-      <w:bookmarkStart w:id="11" w:name="__UnoMark__648_1065309592"/>
-      <w:bookmarkStart w:id="12" w:name="__UnoMark__795_1226937769"/>
-      <w:bookmarkStart w:id="13" w:name="__UnoMark__619_1065309592"/>
-      <w:bookmarkStart w:id="14" w:name="__UnoMark__882_1248546854"/>
-      <w:bookmarkStart w:id="15" w:name="__UnoMark__817_16483194"/>
-      <w:bookmarkStart w:id="16" w:name="__UnoMark__724_1065309592"/>
-      <w:bookmarkStart w:id="17" w:name="__UnoMark__960_1248546854"/>
+      <w:bookmarkStart w:id="1" w:name="__UnoMark__967_1065309592"/>
+      <w:bookmarkStart w:id="2" w:name="__UnoMark__690_1065309592"/>
+      <w:bookmarkStart w:id="3" w:name="__UnoMark__775_1065309592"/>
+      <w:bookmarkStart w:id="4" w:name="__UnoMark__903_1248546854"/>
+      <w:bookmarkStart w:id="5" w:name="__UnoMark__824_1065309592"/>
+      <w:bookmarkStart w:id="6" w:name="__UnoMark__940_1248546854"/>
+      <w:bookmarkStart w:id="7" w:name="__UnoMark__982_1248546854"/>
+      <w:bookmarkStart w:id="8" w:name="__UnoMark__910_1065309592"/>
+      <w:bookmarkStart w:id="9" w:name="__UnoMark__965_16483194"/>
+      <w:bookmarkStart w:id="10" w:name="__UnoMark__648_1065309592"/>
+      <w:bookmarkStart w:id="11" w:name="__UnoMark__795_1226937769"/>
+      <w:bookmarkStart w:id="12" w:name="__UnoMark__619_1065309592"/>
+      <w:bookmarkStart w:id="13" w:name="__UnoMark__882_1248546854"/>
+      <w:bookmarkStart w:id="14" w:name="__UnoMark__817_16483194"/>
+      <w:bookmarkStart w:id="15" w:name="__UnoMark__724_1065309592"/>
+      <w:bookmarkStart w:id="16" w:name="__UnoMark__960_1248546854"/>
+      <w:bookmarkEnd w:id="1"/>
       <w:bookmarkEnd w:id="2"/>
       <w:bookmarkEnd w:id="3"/>
       <w:bookmarkEnd w:id="4"/>
@@ -552,7 +552,6 @@
       <w:bookmarkEnd w:id="14"/>
       <w:bookmarkEnd w:id="15"/>
       <w:bookmarkEnd w:id="16"/>
-      <w:bookmarkEnd w:id="17"/>
       <w:r>
         <w:rPr>
           <w:rFonts w:cs="Times New Roman"/>
@@ -1431,23 +1430,24 @@
         </w:rPr>
         <w:t xml:space="preserve">Biological communities throughout the world are increasingly invaded by a wide range of non-native species </w:t>
       </w:r>
-      <w:bookmarkStart w:id="18" w:name="__UnoMark__620_1065309592"/>
-      <w:bookmarkStart w:id="19" w:name="__UnoMark__911_1065309592"/>
-      <w:bookmarkStart w:id="20" w:name="__UnoMark__796_1226937769"/>
-      <w:bookmarkStart w:id="21" w:name="__UnoMark__955_1248546854"/>
-      <w:bookmarkStart w:id="22" w:name="__UnoMark__930_1248546854"/>
-      <w:bookmarkStart w:id="23" w:name="__UnoMark__877_1248546854"/>
-      <w:bookmarkStart w:id="24" w:name="__UnoMark__825_1065309592"/>
-      <w:bookmarkStart w:id="25" w:name="__UnoMark__691_1065309592"/>
-      <w:bookmarkStart w:id="26" w:name="__UnoMark__966_16483194"/>
-      <w:bookmarkStart w:id="27" w:name="__UnoMark__975_1248546854"/>
-      <w:bookmarkStart w:id="28" w:name="__UnoMark__897_1248546854"/>
-      <w:bookmarkStart w:id="29" w:name="__UnoMark__968_1065309592"/>
-      <w:bookmarkStart w:id="30" w:name="__UnoMark__725_1065309592"/>
-      <w:bookmarkStart w:id="31" w:name="__UnoMark__649_1065309592"/>
-      <w:bookmarkStart w:id="32" w:name="__UnoMark__935_1248546854"/>
-      <w:bookmarkStart w:id="33" w:name="__UnoMark__818_16483194"/>
-      <w:bookmarkStart w:id="34" w:name="__UnoMark__776_1065309592"/>
+      <w:bookmarkStart w:id="17" w:name="__UnoMark__620_1065309592"/>
+      <w:bookmarkStart w:id="18" w:name="__UnoMark__911_1065309592"/>
+      <w:bookmarkStart w:id="19" w:name="__UnoMark__796_1226937769"/>
+      <w:bookmarkStart w:id="20" w:name="__UnoMark__955_1248546854"/>
+      <w:bookmarkStart w:id="21" w:name="__UnoMark__930_1248546854"/>
+      <w:bookmarkStart w:id="22" w:name="__UnoMark__877_1248546854"/>
+      <w:bookmarkStart w:id="23" w:name="__UnoMark__825_1065309592"/>
+      <w:bookmarkStart w:id="24" w:name="__UnoMark__691_1065309592"/>
+      <w:bookmarkStart w:id="25" w:name="__UnoMark__966_16483194"/>
+      <w:bookmarkStart w:id="26" w:name="__UnoMark__975_1248546854"/>
+      <w:bookmarkStart w:id="27" w:name="__UnoMark__897_1248546854"/>
+      <w:bookmarkStart w:id="28" w:name="__UnoMark__968_1065309592"/>
+      <w:bookmarkStart w:id="29" w:name="__UnoMark__725_1065309592"/>
+      <w:bookmarkStart w:id="30" w:name="__UnoMark__649_1065309592"/>
+      <w:bookmarkStart w:id="31" w:name="__UnoMark__935_1248546854"/>
+      <w:bookmarkStart w:id="32" w:name="__UnoMark__818_16483194"/>
+      <w:bookmarkStart w:id="33" w:name="__UnoMark__776_1065309592"/>
+      <w:bookmarkEnd w:id="17"/>
       <w:bookmarkEnd w:id="18"/>
       <w:bookmarkEnd w:id="19"/>
       <w:bookmarkEnd w:id="20"/>
@@ -1464,19 +1464,388 @@
       <w:bookmarkEnd w:id="31"/>
       <w:bookmarkEnd w:id="32"/>
       <w:bookmarkEnd w:id="33"/>
+      <w:r>
+        <w:rPr>
+          <w:rFonts w:cs="Times New Roman"/>
+          <w:color w:val="000000" w:themeColor="text1"/>
+        </w:rPr>
+        <w:t>and it is critical to understand the factors that mediate the success of these taxa in their novel environments</w:t>
+      </w:r>
+      <w:r>
+        <w:rPr>
+          <w:rFonts w:cs="Times New Roman"/>
+          <w:color w:val="000000" w:themeColor="text1"/>
+        </w:rPr>
+        <w:t xml:space="preserve"> </w:t>
+      </w:r>
+      <w:r>
+        <w:rPr>
+          <w:rFonts w:cs="Times New Roman"/>
+          <w:color w:val="000000" w:themeColor="text1"/>
+        </w:rPr>
+        <w:fldChar w:fldCharType="begin"/>
+      </w:r>
+      <w:r>
+        <w:rPr>
+          <w:rFonts w:cs="Times New Roman"/>
+          <w:color w:val="000000" w:themeColor="text1"/>
+        </w:rPr>
+        <w:instrText xml:space="preserve"> ADDIN ZOTERO_ITEM CSL_CITATION {"citationID":"Q2qeNM9T","properties":{"formattedCitation":"(Kennedy et al. 2002)","plainCitation":"(Kennedy et al. 2002)","noteIndex":0},"citationItems":[{"id":2497,"uris":["http://zotero.org/users/688880/items/TC48PJN3"],"uri":["http://zotero.org/users/688880/items/TC48PJN3"],"itemData":{"id":2497,"type":"article-journal","title":"Biodiversity as a barrier to ecological invasion","container-title":"Nature","page":"636-638","volume":"417","abstract":"Biological invasions are a pervasive and costly environmental problem(1,2) that has been the focus of intense management and research activities over the past half century. Yet accurate predictions of community susceptibility to invasion remain elusive. The diversity resistance hypothesis, which argues that diverse communities are highly competitive and readily resist invasion(3-5), is supported by both theory(6) and experimental studies(7-14) conducted at small spatial scales. However, there is also convincing evidence that the relationship between the diversity of native and invading species is positive when measured at regional scales(3,11,15,16). Although this latter relationship may arise from extrinsic factors, such as resource heterogeneity, that covary with diversity of native and invading species at large scales, the mechanisms conferring greater invasion resistance to diverse communities at local scales remain unknown. Using neighbourhood analyses, a technique from plant competition studies(17-19), we show here that species diversity in small experimental grassland plots enhances invasion resistance by increasing crowding and species richness in localized plant neighbourhoods. Both the establishment (number of invaders) and success (proportion of invaders that are large) of invading plants are reduced. These results suggest that local biodiversity represents an important line of defence against the spread of invaders.","ISSN":"0028-0836","note":"6889","shortTitle":"Biodiversity as a barrier to ecological invasion","author":[{"family":"Kennedy","given":"T. A."},{"family":"Naeem","given":"S."},{"family":"Howe","given":"K. M."},{"family":"Knops","given":"J. M. H."},{"family":"Tilman","given":"D."},{"family":"Reich","given":"P."}],"issued":{"date-parts":[["2002"]]}}}],"schema":"https://github.com/citation-style-language/schema/raw/master/csl-citation.json"}  </w:instrText>
+      </w:r>
+      <w:r>
+        <w:rPr>
+          <w:rFonts w:cs="Times New Roman"/>
+          <w:color w:val="000000" w:themeColor="text1"/>
+        </w:rPr>
+        <w:fldChar w:fldCharType="separate"/>
+      </w:r>
+      <w:r>
+        <w:rPr>
+          <w:rFonts w:cs="Times New Roman"/>
+          <w:noProof/>
+          <w:color w:val="000000" w:themeColor="text1"/>
+        </w:rPr>
+        <w:t>(Kennedy et al. 2002)</w:t>
+      </w:r>
+      <w:r>
+        <w:rPr>
+          <w:rFonts w:cs="Times New Roman"/>
+          <w:color w:val="000000" w:themeColor="text1"/>
+        </w:rPr>
+        <w:fldChar w:fldCharType="end"/>
+      </w:r>
+      <w:r>
+        <w:rPr>
+          <w:rFonts w:cs="Times New Roman"/>
+          <w:color w:val="000000" w:themeColor="text1"/>
+        </w:rPr>
+        <w:t xml:space="preserve">. Environmental filtering </w:t>
+      </w:r>
+      <w:r>
+        <w:rPr>
+          <w:rFonts w:cs="Times New Roman"/>
+          <w:color w:val="000000" w:themeColor="text1"/>
+        </w:rPr>
+        <w:fldChar w:fldCharType="begin"/>
+      </w:r>
+      <w:r>
+        <w:rPr>
+          <w:rFonts w:cs="Times New Roman"/>
+          <w:color w:val="000000" w:themeColor="text1"/>
+        </w:rPr>
+        <w:instrText xml:space="preserve"> ADDIN ZOTERO_ITEM CSL_CITATION {"citationID":"Sy0GSIP7","properties":{"formattedCitation":"(Kraft et al. 2014)","plainCitation":"(Kraft et al. 2014)","noteIndex":0},"citationItems":[{"id":2492,"uris":["http://zotero.org/users/688880/items/UADKKK5K"],"uri":["http://zotero.org/users/688880/items/UADKKK5K"],"itemData":{"id":2492,"type":"article-journal","title":"Community assembly, coexistence and the environmental filtering metaphor","container-title":"Functional Ecology","page":"n/a-n/a","source":"Wiley Online Library","abstract":"* One of the most pervasive concepts in the study of community assembly is the metaphor of the environmental filter, which refers to abiotic factors that prevent the establishment or persistence of species in a particular location. The metaphor has its origins in the study of community change during succession and in plant community dynamics, although it has gained considerable attention recently as part of a surge of interest in functional trait and phylogenetic-based approaches to the study of communities.\n\n\n* While the filtering metaphor has clear utility in some circumstances, it has been challenging to reconcile the environmental filtering concept with recent developments in ecological theory related to species coexistence. These advances suggest that the evidence used in many studies to assess environmental filtering is insufficient to distinguish filtering from the outcome of biotic interactions.\n\n\n* We re-examine the environmental filtering metaphor from the perspective of coexistence theory. In an effort to move the discussion forward, we present a simple framework for considering the role of the environment in shaping community membership, review the literature to document the evidence typically used in environmental filtering studies and highlight research challenges to address in coming years.\n\n\n* The current usage of the environmental filtering term in empirical studies likely overstates the role abiotic tolerances play in shaping community structure. We recommend that the term ‘environmental filtering’ only be used to refer to cases where the abiotic environment prevents establishment or persistence in the absence of biotic interactions, although only 15% of the studies in our review presented such evidence. Finally, we urge community ecologists to consider additional mechanisms aside from environmental filtering by which the abiotic environment can shape community pattern.","DOI":"10.1111/1365-2435.12345","ISSN":"1365-2435","journalAbbreviation":"Funct Ecol","language":"en","author":[{"family":"Kraft","given":"Nathan J. B."},{"family":"Adler","given":"Peter B."},{"family":"Godoy","given":"Oscar"},{"family":"James","given":"Emily C."},{"family":"Fuller","given":"Steve"},{"family":"Levine","given":"Jonathan M."}],"issued":{"date-parts":[["2014"]]}}}],"schema":"https://github.com/citation-style-language/schema/raw/master/csl-citation.json"} </w:instrText>
+      </w:r>
+      <w:r>
+        <w:rPr>
+          <w:rFonts w:cs="Times New Roman"/>
+          <w:color w:val="000000" w:themeColor="text1"/>
+        </w:rPr>
+        <w:fldChar w:fldCharType="separate"/>
+      </w:r>
+      <w:r>
+        <w:rPr>
+          <w:rFonts w:cs="Times New Roman"/>
+          <w:noProof/>
+          <w:color w:val="000000" w:themeColor="text1"/>
+        </w:rPr>
+        <w:t>(Kraft et al. 2014)</w:t>
+      </w:r>
+      <w:r>
+        <w:rPr>
+          <w:rFonts w:cs="Times New Roman"/>
+          <w:color w:val="000000" w:themeColor="text1"/>
+        </w:rPr>
+        <w:fldChar w:fldCharType="end"/>
+      </w:r>
+      <w:r>
+        <w:rPr>
+          <w:rFonts w:cs="Times New Roman"/>
+          <w:color w:val="000000" w:themeColor="text1"/>
+        </w:rPr>
+        <w:t xml:space="preserve"> a</w:t>
+      </w:r>
+      <w:r>
+        <w:rPr>
+          <w:rFonts w:cs="Times New Roman"/>
+          <w:color w:val="000000" w:themeColor="text1"/>
+        </w:rPr>
+        <w:t>nd the stress-gradient</w:t>
+      </w:r>
+      <w:r>
+        <w:rPr>
+          <w:rFonts w:cs="Times New Roman"/>
+          <w:color w:val="000000" w:themeColor="text1"/>
+        </w:rPr>
+        <w:t xml:space="preserve"> hypothesis </w:t>
+      </w:r>
+      <w:r>
+        <w:rPr>
+          <w:rFonts w:cs="Times New Roman"/>
+          <w:color w:val="000000" w:themeColor="text1"/>
+        </w:rPr>
+        <w:fldChar w:fldCharType="begin"/>
+      </w:r>
+      <w:r>
+        <w:rPr>
+          <w:rFonts w:cs="Times New Roman"/>
+          <w:color w:val="000000" w:themeColor="text1"/>
+        </w:rPr>
+        <w:instrText xml:space="preserve"> ADDIN ZOTERO_ITEM CSL_CITATION {"citationID":"qhCyKBk2","properties":{"formattedCitation":"(Bertness and Callaway 1994)","plainCitation":"(Bertness and Callaway 1994)","noteIndex":0},"citationItems":[{"id":563,"uris":["http://zotero.org/users/688880/items/ZRGXMM28"],"uri":["http://zotero.org/users/688880/items/ZRGXMM28"],"itemData":{"id":563,"type":"article-journal","title":"Positive interactions in communities","container-title":"Trends in Ecology &amp; Evolution","page":"191-193","volume":"9","abstract":"Current concepts of the role of interspecific interactions in communities have been shaped by a profusion of experimental studies of interspecific competition over the past few decades. Evidence for the importance of positive interactions -- facilitations -- in community organization and dynamics has accrued to the point where it warrants formal inclusion into community ecology theory, as it has been in evolutionary biology.","DOI":"DOI: 10.1016/0169-5347(94)90088-4","ISSN":"0169-5347","note":"5","shortTitle":"Positive interactions in communities","author":[{"family":"Bertness","given":"Mark D."},{"family":"Callaway","given":"Ragan"}],"issued":{"date-parts":[["1994"]]}}}],"schema":"https://github.com/citation-style-language/schema/raw/master/csl-citation.json"} </w:instrText>
+      </w:r>
+      <w:r>
+        <w:rPr>
+          <w:rFonts w:cs="Times New Roman"/>
+          <w:color w:val="000000" w:themeColor="text1"/>
+        </w:rPr>
+        <w:fldChar w:fldCharType="separate"/>
+      </w:r>
+      <w:r>
+        <w:rPr>
+          <w:rFonts w:cs="Times New Roman"/>
+          <w:noProof/>
+          <w:color w:val="000000" w:themeColor="text1"/>
+        </w:rPr>
+        <w:t>(Bertness and Callaway 1994)</w:t>
+      </w:r>
+      <w:r>
+        <w:rPr>
+          <w:rFonts w:cs="Times New Roman"/>
+          <w:color w:val="000000" w:themeColor="text1"/>
+        </w:rPr>
+        <w:fldChar w:fldCharType="end"/>
+      </w:r>
+      <w:r>
+        <w:rPr>
+          <w:rFonts w:cs="Times New Roman"/>
+          <w:color w:val="000000" w:themeColor="text1"/>
+        </w:rPr>
+        <w:t xml:space="preserve"> </w:t>
+      </w:r>
+      <w:r>
+        <w:rPr>
+          <w:rFonts w:cs="Times New Roman"/>
+          <w:color w:val="000000" w:themeColor="text1"/>
+        </w:rPr>
+        <w:t xml:space="preserve">have emerged as complementary </w:t>
+      </w:r>
+      <w:r>
+        <w:rPr>
+          <w:rFonts w:cs="Times New Roman"/>
+          <w:color w:val="000000" w:themeColor="text1"/>
+        </w:rPr>
+        <w:t>frameworks</w:t>
+      </w:r>
+      <w:r>
+        <w:rPr>
+          <w:rFonts w:cs="Times New Roman"/>
+          <w:color w:val="000000" w:themeColor="text1"/>
+        </w:rPr>
+        <w:t xml:space="preserve"> </w:t>
+      </w:r>
+      <w:r>
+        <w:rPr>
+          <w:rFonts w:cs="Times New Roman"/>
+          <w:color w:val="000000" w:themeColor="text1"/>
+        </w:rPr>
+        <w:t>for understanding patterns in the success of exotic invasion</w:t>
+      </w:r>
+      <w:r>
+        <w:rPr>
+          <w:rFonts w:cs="Times New Roman"/>
+          <w:color w:val="000000" w:themeColor="text1"/>
+        </w:rPr>
+        <w:t>s</w:t>
+      </w:r>
+      <w:r>
+        <w:rPr>
+          <w:rFonts w:cs="Times New Roman"/>
+          <w:color w:val="000000" w:themeColor="text1"/>
+        </w:rPr>
+        <w:t>. The environmental filtering model contrasts physical conditions, such as climate and soil type that might restrict exotic invasion</w:t>
+      </w:r>
+      <w:r>
+        <w:rPr>
+          <w:rFonts w:cs="Times New Roman"/>
+          <w:color w:val="000000" w:themeColor="text1"/>
+        </w:rPr>
+        <w:t>,</w:t>
+      </w:r>
+      <w:r>
+        <w:rPr>
+          <w:rFonts w:cs="Times New Roman"/>
+          <w:color w:val="000000" w:themeColor="text1"/>
+        </w:rPr>
+        <w:t xml:space="preserve"> with the effects of biotic interactions</w:t>
+      </w:r>
+      <w:r>
+        <w:rPr>
+          <w:rFonts w:cs="Times New Roman"/>
+          <w:color w:val="000000" w:themeColor="text1"/>
+        </w:rPr>
+        <w:t xml:space="preserve"> </w:t>
+      </w:r>
+      <w:r>
+        <w:rPr>
+          <w:rFonts w:cs="Times New Roman"/>
+          <w:color w:val="000000" w:themeColor="text1"/>
+        </w:rPr>
+        <w:t>such as competit</w:t>
+      </w:r>
+      <w:r>
+        <w:rPr>
+          <w:rFonts w:cs="Times New Roman"/>
+          <w:color w:val="000000" w:themeColor="text1"/>
+        </w:rPr>
+        <w:t>ion, predat</w:t>
+      </w:r>
+      <w:r>
+        <w:rPr>
+          <w:rFonts w:cs="Times New Roman"/>
+          <w:color w:val="000000" w:themeColor="text1"/>
+        </w:rPr>
+        <w:t>ion and mutualism</w:t>
+      </w:r>
+      <w:r>
+        <w:rPr>
+          <w:rFonts w:cs="Times New Roman"/>
+          <w:color w:val="000000" w:themeColor="text1"/>
+        </w:rPr>
+        <w:t xml:space="preserve"> </w:t>
+      </w:r>
+      <w:r>
+        <w:rPr>
+          <w:rFonts w:cs="Times New Roman"/>
+          <w:color w:val="000000" w:themeColor="text1"/>
+        </w:rPr>
+        <w:fldChar w:fldCharType="begin"/>
+      </w:r>
+      <w:r>
+        <w:rPr>
+          <w:rFonts w:cs="Times New Roman"/>
+          <w:color w:val="000000" w:themeColor="text1"/>
+        </w:rPr>
+        <w:instrText xml:space="preserve"> ADDIN ZOTERO_ITEM CSL_CITATION {"citationID":"ULDV4ptQ","properties":{"formattedCitation":"(Kennedy et al. 2002, Kraft et al. 2014)","plainCitation":"(Kennedy et al. 2002, Kraft et al. 2014)","noteIndex":0},"citationItems":[{"id":2497,"uris":["http://zotero.org/users/688880/items/TC48PJN3"],"uri":["http://zotero.org/users/688880/items/TC48PJN3"],"itemData":{"id":2497,"type":"article-journal","title":"Biodiversity as a barrier to ecological invasion","container-title":"Nature","page":"636-638","volume":"417","abstract":"Biological invasions are a pervasive and costly environmental problem(1,2) that has been the focus of intense management and research activities over the past half century. Yet accurate predictions of community susceptibility to invasion remain elusive. The diversity resistance hypothesis, which argues that diverse communities are highly competitive and readily resist invasion(3-5), is supported by both theory(6) and experimental studies(7-14) conducted at small spatial scales. However, there is also convincing evidence that the relationship between the diversity of native and invading species is positive when measured at regional scales(3,11,15,16). Although this latter relationship may arise from extrinsic factors, such as resource heterogeneity, that covary with diversity of native and invading species at large scales, the mechanisms conferring greater invasion resistance to diverse communities at local scales remain unknown. Using neighbourhood analyses, a technique from plant competition studies(17-19), we show here that species diversity in small experimental grassland plots enhances invasion resistance by increasing crowding and species richness in localized plant neighbourhoods. Both the establishment (number of invaders) and success (proportion of invaders that are large) of invading plants are reduced. These results suggest that local biodiversity represents an important line of defence against the spread of invaders.","ISSN":"0028-0836","note":"6889","shortTitle":"Biodiversity as a barrier to ecological invasion","author":[{"family":"Kennedy","given":"T. A."},{"family":"Naeem","given":"S."},{"family":"Howe","given":"K. M."},{"family":"Knops","given":"J. M. H."},{"family":"Tilman","given":"D."},{"family":"Reich","given":"P."}],"issued":{"date-parts":[["2002"]]}}},{"id":2492,"uris":["http://zotero.org/users/688880/items/UADKKK5K"],"uri":["http://zotero.org/users/688880/items/UADKKK5K"],"itemData":{"id":2492,"type":"article-journal","title":"Community assembly, coexistence and the environmental filtering metaphor","container-title":"Functional Ecology","page":"n/a-n/a","source":"Wiley Online Library","abstract":"* One of the most pervasive concepts in the study of community assembly is the metaphor of the environmental filter, which refers to abiotic factors that prevent the establishment or persistence of species in a particular location. The metaphor has its origins in the study of community change during succession and in plant community dynamics, although it has gained considerable attention recently as part of a surge of interest in functional trait and phylogenetic-based approaches to the study of communities.\n\n\n* While the filtering metaphor has clear utility in some circumstances, it has been challenging to reconcile the environmental filtering concept with recent developments in ecological theory related to species coexistence. These advances suggest that the evidence used in many studies to assess environmental filtering is insufficient to distinguish filtering from the outcome of biotic interactions.\n\n\n* We re-examine the environmental filtering metaphor from the perspective of coexistence theory. In an effort to move the discussion forward, we present a simple framework for considering the role of the environment in shaping community membership, review the literature to document the evidence typically used in environmental filtering studies and highlight research challenges to address in coming years.\n\n\n* The current usage of the environmental filtering term in empirical studies likely overstates the role abiotic tolerances play in shaping community structure. We recommend that the term ‘environmental filtering’ only be used to refer to cases where the abiotic environment prevents establishment or persistence in the absence of biotic interactions, although only 15% of the studies in our review presented such evidence. Finally, we urge community ecologists to consider additional mechanisms aside from environmental filtering by which the abiotic environment can shape community pattern.","DOI":"10.1111/1365-2435.12345","ISSN":"1365-2435","journalAbbreviation":"Funct Ecol","language":"en","author":[{"family":"Kraft","given":"Nathan J. B."},{"family":"Adler","given":"Peter B."},{"family":"Godoy","given":"Oscar"},{"family":"James","given":"Emily C."},{"family":"Fuller","given":"Steve"},{"family":"Levine","given":"Jonathan M."}],"issued":{"date-parts":[["2014"]]}}}],"schema":"https://github.com/citation-style-language/schema/raw/master/csl-citation.json"} </w:instrText>
+      </w:r>
+      <w:r>
+        <w:rPr>
+          <w:rFonts w:cs="Times New Roman"/>
+          <w:color w:val="000000" w:themeColor="text1"/>
+        </w:rPr>
+        <w:fldChar w:fldCharType="separate"/>
+      </w:r>
+      <w:r>
+        <w:rPr>
+          <w:rFonts w:cs="Times New Roman"/>
+          <w:noProof/>
+          <w:color w:val="000000" w:themeColor="text1"/>
+        </w:rPr>
+        <w:t>(Kennedy et al. 2002, Kraft et al. 2014)</w:t>
+      </w:r>
+      <w:r>
+        <w:rPr>
+          <w:rFonts w:cs="Times New Roman"/>
+          <w:color w:val="000000" w:themeColor="text1"/>
+        </w:rPr>
+        <w:fldChar w:fldCharType="end"/>
+      </w:r>
+      <w:r>
+        <w:rPr>
+          <w:rFonts w:cs="Times New Roman"/>
+          <w:color w:val="000000" w:themeColor="text1"/>
+        </w:rPr>
+        <w:t>. Exotic species are able to invade and thrive when they can pass through abiotic filters and can cope with biotic interactions</w:t>
+      </w:r>
+      <w:r>
+        <w:rPr>
+          <w:rFonts w:cs="Times New Roman"/>
+          <w:color w:val="000000" w:themeColor="text1"/>
+        </w:rPr>
+        <w:t>,</w:t>
+      </w:r>
+      <w:r>
+        <w:rPr>
+          <w:rFonts w:cs="Times New Roman"/>
+          <w:color w:val="000000" w:themeColor="text1"/>
+        </w:rPr>
+        <w:t xml:space="preserve"> which are usually assumed to be negative</w:t>
+      </w:r>
+      <w:r>
+        <w:rPr>
+          <w:rFonts w:cs="Times New Roman"/>
+          <w:color w:val="000000" w:themeColor="text1"/>
+        </w:rPr>
+        <w:t xml:space="preserve"> </w:t>
+      </w:r>
+      <w:r>
+        <w:rPr>
+          <w:rFonts w:cs="Times New Roman"/>
+          <w:color w:val="000000" w:themeColor="text1"/>
+        </w:rPr>
+        <w:fldChar w:fldCharType="begin"/>
+      </w:r>
+      <w:r>
+        <w:rPr>
+          <w:rFonts w:cs="Times New Roman"/>
+          <w:color w:val="000000" w:themeColor="text1"/>
+        </w:rPr>
+        <w:instrText xml:space="preserve"> ADDIN ZOTERO_ITEM CSL_CITATION {"citationID":"fmfMIyef","properties":{"formattedCitation":"(Rejm\\uc0\\u225{}nek 1996)","plainCitation":"(Rejmánek 1996)","noteIndex":0},"citationItems":[{"id":2165,"uris":["http://zotero.org/users/688880/items/SAR4W5X5"],"uri":["http://zotero.org/users/688880/items/SAR4W5X5"],"itemData":{"id":2165,"type":"chapter","title":"Species Richness and Resistance to Invasions","container-title":"Biodiversity and Ecosystem Processes in Tropical Forests","collection-title":"Ecological Studies","collection-number":"122","publisher":"Springer Berlin Heidelberg","page":"153-172","source":"link.springer.com","abstract":"Traditionally, tropical forests, and especially tropical rain forests, have been contrasted with extratropical communities in terms of their species diversity and stability (Elton 1958). Unfortunately, ecologists have used the word’ stability’ to mean several different things (Orians 1975; Harrison 1979; Pimm 1984): Resilience can be defined as a rate of return of population densities, community composition, or collective properties like biomass production, to conditions preceding a perturbation. Persistence usually means how long presence of individual populations or community composition last. Resistance means the degree to which a variable of interest remains unaltered following perturbation. Constancy usually means a lack of change (low variability) of variables of interest over time. Finally, systems are defined as stable in a narrow sense if, and only if, variables of interest return to their initial (equilibrium) values, following perturbation. Elton (1958) himself switched between different meanings of stability when he talked about absence of insect outbreaks in tropical forests (high population constancy) and about higher frequency of extinctions and invasions in simple communities (low persistence). Elton suggested that species rich communities like tropical rain forests possess “complex systems of checks and buffers” responsible for their stability. Causal positive connections between biotic diversity and low variability or high persistence of tropical comunities have been questioned many times since Elton’s influential book was published (Futuyma 1973; Farnworth and Golley 1974; Leigh 1975; Wolda 1978, 1983; Maury-Lechon et al. 1984). Elton, however, should be prized for drawing the long-lasting attention of ecologists to relationships between diversity and stability in ecological systems.","URL":"http://link.springer.com/chapter/10.1007/978-3-642-79755-2_8","ISBN":"978-3-642-79757-6","note":"DOI: 10.1007/978-3-642-79755-2_8","language":"en","author":[{"family":"Rejmánek","given":"Marcel"}],"editor":[{"family":"Orians","given":"Prof Dr Gordon H."},{"family":"Dirzo","given":"Prof Dr Rodolfo"},{"family":"Cushman","given":"Prof Dr J. Hall"}],"issued":{"date-parts":[["1996"]]},"accessed":{"date-parts":[["2016",9,6]]}}}],"schema":"https://github.com/citation-style-language/schema/raw/master/csl-citation.json"} </w:instrText>
+      </w:r>
+      <w:r>
+        <w:rPr>
+          <w:rFonts w:cs="Times New Roman"/>
+          <w:color w:val="000000" w:themeColor="text1"/>
+        </w:rPr>
+        <w:fldChar w:fldCharType="separate"/>
+      </w:r>
+      <w:r>
+        <w:rPr>
+          <w:rFonts w:cs="Times New Roman"/>
+          <w:color w:val="000000" w:themeColor="text1"/>
+        </w:rPr>
+        <w:t>(Rejmánek 1996)</w:t>
+      </w:r>
+      <w:r>
+        <w:rPr>
+          <w:rFonts w:cs="Times New Roman"/>
+          <w:color w:val="000000" w:themeColor="text1"/>
+        </w:rPr>
+        <w:fldChar w:fldCharType="end"/>
+      </w:r>
+      <w:r>
+        <w:rPr>
+          <w:rFonts w:cs="Times New Roman"/>
+          <w:color w:val="000000" w:themeColor="text1"/>
+        </w:rPr>
+        <w:t xml:space="preserve">. Despite </w:t>
+      </w:r>
+      <w:r>
+        <w:rPr>
+          <w:rFonts w:cs="Times New Roman"/>
+          <w:color w:val="000000" w:themeColor="text1"/>
+        </w:rPr>
+        <w:t>considerable</w:t>
+      </w:r>
+      <w:r>
+        <w:rPr>
+          <w:rFonts w:cs="Times New Roman"/>
+          <w:color w:val="000000" w:themeColor="text1"/>
+        </w:rPr>
+        <w:t xml:space="preserve"> </w:t>
+      </w:r>
+      <w:r>
+        <w:rPr>
+          <w:rFonts w:cs="Times New Roman"/>
+          <w:color w:val="000000" w:themeColor="text1"/>
+        </w:rPr>
+        <w:t>evidence that competition can limit exotic plant invasion</w:t>
+      </w:r>
+      <w:bookmarkStart w:id="34" w:name="__UnoMark__974_1248546854"/>
       <w:bookmarkEnd w:id="34"/>
       <w:r>
         <w:rPr>
           <w:rFonts w:cs="Times New Roman"/>
           <w:color w:val="000000" w:themeColor="text1"/>
         </w:rPr>
-        <w:t>and it is critical to understand the factors that mediate the success of these taxa in their novel environments</w:t>
-      </w:r>
-      <w:r>
-        <w:rPr>
-          <w:rFonts w:cs="Times New Roman"/>
-          <w:color w:val="000000" w:themeColor="text1"/>
-        </w:rPr>
         <w:t xml:space="preserve"> </w:t>
       </w:r>
       <w:r>
@@ -1491,7 +1860,7 @@
           <w:rFonts w:cs="Times New Roman"/>
           <w:color w:val="000000" w:themeColor="text1"/>
         </w:rPr>
-        <w:instrText xml:space="preserve"> ADDIN ZOTERO_ITEM CSL_CITATION {"citationID":"Q2qeNM9T","properties":{"formattedCitation":"(Kennedy et al. 2002)","plainCitation":"(Kennedy et al. 2002)","noteIndex":0},"citationItems":[{"id":2497,"uris":["http://zotero.org/users/688880/items/TC48PJN3"],"uri":["http://zotero.org/users/688880/items/TC48PJN3"],"itemData":{"id":2497,"type":"article-journal","title":"Biodiversity as a barrier to ecological invasion","container-title":"Nature","page":"636-638","volume":"417","abstract":"Biological invasions are a pervasive and costly environmental problem(1,2) that has been the focus of intense management and research activities over the past half century. Yet accurate predictions of community susceptibility to invasion remain elusive. The diversity resistance hypothesis, which argues that diverse communities are highly competitive and readily resist invasion(3-5), is supported by both theory(6) and experimental studies(7-14) conducted at small spatial scales. However, there is also convincing evidence that the relationship between the diversity of native and invading species is positive when measured at regional scales(3,11,15,16). Although this latter relationship may arise from extrinsic factors, such as resource heterogeneity, that covary with diversity of native and invading species at large scales, the mechanisms conferring greater invasion resistance to diverse communities at local scales remain unknown. Using neighbourhood analyses, a technique from plant competition studies(17-19), we show here that species diversity in small experimental grassland plots enhances invasion resistance by increasing crowding and species richness in localized plant neighbourhoods. Both the establishment (number of invaders) and success (proportion of invaders that are large) of invading plants are reduced. These results suggest that local biodiversity represents an important line of defence against the spread of invaders.","ISSN":"0028-0836","note":"6889","shortTitle":"Biodiversity as a barrier to ecological invasion","author":[{"family":"Kennedy","given":"T. A."},{"family":"Naeem","given":"S."},{"family":"Howe","given":"K. M."},{"family":"Knops","given":"J. M. H."},{"family":"Tilman","given":"D."},{"family":"Reich","given":"P."}],"issued":{"date-parts":[["2002"]]}}}],"schema":"https://github.com/citation-style-language/schema/raw/master/csl-citation.json"}  </w:instrText>
+        <w:instrText xml:space="preserve"> ADDIN ZOTERO_ITEM CSL_CITATION {"citationID":"v5je3jAv","properties":{"formattedCitation":"(Levine 2000, Kennedy et al. 2002)","plainCitation":"(Levine 2000, Kennedy et al. 2002)","noteIndex":0},"citationItems":[{"id":1258,"uris":["http://zotero.org/users/688880/items/E6MKSRBQ"],"uri":["http://zotero.org/users/688880/items/E6MKSRBQ"],"itemData":{"id":1258,"type":"article-journal","title":"Species Diversity and Biological Invasions: Relating Local Process to Community Pattern","container-title":"Science","page":"852-854","volume":"288","issue":"5467","source":"www.sciencemag.org","abstract":"In a California riparian system, the most diverse natural assemblages are the most invaded by exotic plants. A direct in situ manipulation of local diversity and a seed addition experiment showed that these patterns emerge despite the intrinsic negative effects of diversity on invasions. The results suggest that species loss at small scales may reduce invasion resistance. At community-wide scales, the overwhelming effects of ecological factors spatially covarying with diversity, such as propagule supply, make the most diverse communities most likely to be invaded.","DOI":"10.1126/science.288.5467.852","ISSN":"0036-8075, 1095-9203","note":"PMID: 10797006","shortTitle":"Species Diversity and Biological Invasions","journalAbbreviation":"Science","language":"en","author":[{"family":"Levine","given":"Jonathan M."}],"issued":{"date-parts":[["2000",5,5]]}}},{"id":2497,"uris":["http://zotero.org/users/688880/items/TC48PJN3"],"uri":["http://zotero.org/users/688880/items/TC48PJN3"],"itemData":{"id":2497,"type":"article-journal","title":"Biodiversity as a barrier to ecological invasion","container-title":"Nature","page":"636-638","volume":"417","abstract":"Biological invasions are a pervasive and costly environmental problem(1,2) that has been the focus of intense management and research activities over the past half century. Yet accurate predictions of community susceptibility to invasion remain elusive. The diversity resistance hypothesis, which argues that diverse communities are highly competitive and readily resist invasion(3-5), is supported by both theory(6) and experimental studies(7-14) conducted at small spatial scales. However, there is also convincing evidence that the relationship between the diversity of native and invading species is positive when measured at regional scales(3,11,15,16). Although this latter relationship may arise from extrinsic factors, such as resource heterogeneity, that covary with diversity of native and invading species at large scales, the mechanisms conferring greater invasion resistance to diverse communities at local scales remain unknown. Using neighbourhood analyses, a technique from plant competition studies(17-19), we show here that species diversity in small experimental grassland plots enhances invasion resistance by increasing crowding and species richness in localized plant neighbourhoods. Both the establishment (number of invaders) and success (proportion of invaders that are large) of invading plants are reduced. These results suggest that local biodiversity represents an important line of defence against the spread of invaders.","ISSN":"0028-0836","note":"6889","shortTitle":"Biodiversity as a barrier to ecological invasion","author":[{"family":"Kennedy","given":"T. A."},{"family":"Naeem","given":"S."},{"family":"Howe","given":"K. M."},{"family":"Knops","given":"J. M. H."},{"family":"Tilman","given":"D."},{"family":"Reich","given":"P."}],"issued":{"date-parts":[["2002"]]}}}],"schema":"https://github.com/citation-style-language/schema/raw/master/csl-citation.json"} </w:instrText>
       </w:r>
       <w:r>
         <w:rPr>
@@ -1506,7 +1875,7 @@
           <w:noProof/>
           <w:color w:val="000000" w:themeColor="text1"/>
         </w:rPr>
-        <w:t>(Kennedy et al. 2002)</w:t>
+        <w:t>(Levine 2000, Kennedy et al. 2002)</w:t>
       </w:r>
       <w:r>
         <w:rPr>
@@ -1520,8 +1889,103 @@
           <w:rFonts w:cs="Times New Roman"/>
           <w:color w:val="000000" w:themeColor="text1"/>
         </w:rPr>
-        <w:t xml:space="preserve">. Environmental filtering </w:t>
-      </w:r>
+        <w:t xml:space="preserve">, there </w:t>
+      </w:r>
+      <w:r>
+        <w:rPr>
+          <w:rFonts w:cs="Times New Roman"/>
+          <w:color w:val="000000" w:themeColor="text1"/>
+        </w:rPr>
+        <w:t>is</w:t>
+      </w:r>
+      <w:r>
+        <w:rPr>
+          <w:rFonts w:cs="Times New Roman"/>
+          <w:color w:val="000000" w:themeColor="text1"/>
+        </w:rPr>
+        <w:t xml:space="preserve"> </w:t>
+      </w:r>
+      <w:r>
+        <w:rPr>
+          <w:rFonts w:cs="Times New Roman"/>
+          <w:color w:val="000000" w:themeColor="text1"/>
+        </w:rPr>
+        <w:t xml:space="preserve">also </w:t>
+      </w:r>
+      <w:r>
+        <w:rPr>
+          <w:rFonts w:cs="Times New Roman"/>
+          <w:color w:val="000000" w:themeColor="text1"/>
+        </w:rPr>
+        <w:t xml:space="preserve">a </w:t>
+      </w:r>
+      <w:r>
+        <w:rPr>
+          <w:rFonts w:cs="Times New Roman"/>
+          <w:color w:val="000000" w:themeColor="text1"/>
+        </w:rPr>
+        <w:t>growing numbe</w:t>
+      </w:r>
+      <w:r>
+        <w:rPr>
+          <w:rFonts w:cs="Times New Roman"/>
+          <w:color w:val="000000" w:themeColor="text1"/>
+        </w:rPr>
+        <w:t>r</w:t>
+      </w:r>
+      <w:r>
+        <w:rPr>
+          <w:rFonts w:cs="Times New Roman"/>
+          <w:color w:val="000000" w:themeColor="text1"/>
+        </w:rPr>
+        <w:t xml:space="preserve"> of examples </w:t>
+      </w:r>
+      <w:r>
+        <w:rPr>
+          <w:rFonts w:cs="Times New Roman"/>
+          <w:color w:val="000000" w:themeColor="text1"/>
+        </w:rPr>
+        <w:t>showing that</w:t>
+      </w:r>
+      <w:r>
+        <w:rPr>
+          <w:rFonts w:cs="Times New Roman"/>
+          <w:color w:val="000000" w:themeColor="text1"/>
+        </w:rPr>
+        <w:t xml:space="preserve"> </w:t>
+      </w:r>
+      <w:r>
+        <w:rPr>
+          <w:rFonts w:cs="Times New Roman"/>
+          <w:color w:val="000000" w:themeColor="text1"/>
+        </w:rPr>
+        <w:t xml:space="preserve">exotic plants </w:t>
+      </w:r>
+      <w:r>
+        <w:rPr>
+          <w:rFonts w:cs="Times New Roman"/>
+          <w:color w:val="000000" w:themeColor="text1"/>
+        </w:rPr>
+        <w:t>can be</w:t>
+      </w:r>
+      <w:r>
+        <w:rPr>
+          <w:rFonts w:cs="Times New Roman"/>
+          <w:color w:val="000000" w:themeColor="text1"/>
+        </w:rPr>
+        <w:t xml:space="preserve"> </w:t>
+      </w:r>
+      <w:r>
+        <w:rPr>
+          <w:rFonts w:cs="Times New Roman"/>
+          <w:color w:val="000000" w:themeColor="text1"/>
+        </w:rPr>
+        <w:t xml:space="preserve">facilitated by native species </w:t>
+      </w:r>
+      <w:bookmarkStart w:id="35" w:name="__UnoMark__917_1248546854"/>
+      <w:bookmarkStart w:id="36" w:name="__UnoMark__954_1248546854"/>
+      <w:bookmarkEnd w:id="35"/>
+      <w:bookmarkEnd w:id="36"/>
       <w:r>
         <w:rPr>
           <w:rFonts w:cs="Times New Roman"/>
@@ -1534,7 +1998,7 @@
           <w:rFonts w:cs="Times New Roman"/>
           <w:color w:val="000000" w:themeColor="text1"/>
         </w:rPr>
-        <w:instrText xml:space="preserve"> ADDIN ZOTERO_ITEM CSL_CITATION {"citationID":"Sy0GSIP7","properties":{"formattedCitation":"(Kraft et al. 2014)","plainCitation":"(Kraft et al. 2014)","noteIndex":0},"citationItems":[{"id":2492,"uris":["http://zotero.org/users/688880/items/UADKKK5K"],"uri":["http://zotero.org/users/688880/items/UADKKK5K"],"itemData":{"id":2492,"type":"article-journal","title":"Community assembly, coexistence and the environmental filtering metaphor","container-title":"Functional Ecology","page":"n/a-n/a","source":"Wiley Online Library","abstract":"* One of the most pervasive concepts in the study of community assembly is the metaphor of the environmental filter, which refers to abiotic factors that prevent the establishment or persistence of species in a particular location. The metaphor has its origins in the study of community change during succession and in plant community dynamics, although it has gained considerable attention recently as part of a surge of interest in functional trait and phylogenetic-based approaches to the study of communities.\n\n\n* While the filtering metaphor has clear utility in some circumstances, it has been challenging to reconcile the environmental filtering concept with recent developments in ecological theory related to species coexistence. These advances suggest that the evidence used in many studies to assess environmental filtering is insufficient to distinguish filtering from the outcome of biotic interactions.\n\n\n* We re-examine the environmental filtering metaphor from the perspective of coexistence theory. In an effort to move the discussion forward, we present a simple framework for considering the role of the environment in shaping community membership, review the literature to document the evidence typically used in environmental filtering studies and highlight research challenges to address in coming years.\n\n\n* The current usage of the environmental filtering term in empirical studies likely overstates the role abiotic tolerances play in shaping community structure. We recommend that the term ‘environmental filtering’ only be used to refer to cases where the abiotic environment prevents establishment or persistence in the absence of biotic interactions, although only 15% of the studies in our review presented such evidence. Finally, we urge community ecologists to consider additional mechanisms aside from environmental filtering by which the abiotic environment can shape community pattern.","DOI":"10.1111/1365-2435.12345","ISSN":"1365-2435","journalAbbreviation":"Funct Ecol","language":"en","author":[{"family":"Kraft","given":"Nathan J. B."},{"family":"Adler","given":"Peter B."},{"family":"Godoy","given":"Oscar"},{"family":"James","given":"Emily C."},{"family":"Fuller","given":"Steve"},{"family":"Levine","given":"Jonathan M."}],"issued":{"date-parts":[["2014"]]}}}],"schema":"https://github.com/citation-style-language/schema/raw/master/csl-citation.json"} </w:instrText>
+        <w:instrText xml:space="preserve"> ADDIN ZOTERO_ITEM CSL_CITATION {"citationID":"mtU0z99i","properties":{"formattedCitation":"(Badano et al. 2007, Griffith 2010, Cushman et al. 2011, Kleinhesselink et al. 2014)","plainCitation":"(Badano et al. 2007, Griffith 2010, Cushman et al. 2011, Kleinhesselink et al. 2014)","noteIndex":0},"citationItems":[{"id":990,"uris":["http://zotero.org/users/688880/items/7XG2JQFT"],"uri":["http://zotero.org/users/688880/items/7XG2JQFT"],"itemData":{"id":990,"type":"article-journal","title":"Ecosystem engineering facilitates invasions by exotic plants in high-Andean ecosystems","container-title":"Journal of Ecology","page":"682–688","volume":"95","issue":"4","source":"Wiley Online Library","abstract":"* 1Ecosystem engineers are organisms that change abiotic conditions in ways that affect the performance and distribution of other species, including exotics. Several mechanisms have been proposed for the successful establishment of exotic plants in natural communities, but the positive effects that native engineer species may have on the distribution and performance of exotic plants remain unknown. * 2In this study, we propose that amelioration of extreme abiotic conditions by ecosystem engineers can make stressful habitats invadable by exotic plant species, with larger positive effects on the performance of exotic plants as environmental harshness increases. We tested this hypothesis by assessing the effects of a high-Andean ecosystem engineer, the cushion plant Azorella monantha, which is known to create habitat patches where environmental conditions are less extreme than in the surrounding habitats, on the distribution and the performance of two exotic plant species, field chickweed (Cerastium arvense) and common dandelion (Taraxacum officinale), along a an elevation gradient in the Andes of central Chile. * 3We measured and compared the abundance, biomass and survival of both exotic species within and outside cushion habitat patches at three elevations (3200 m, 3400 m and 3600 m), and evaluated whether the effects of A. monantha varied across elevations. * 4The results indicated that cushion plants positively impact the performance of both exotics, and have greater facilitative effects at higher elevations. Indeed, at the higher elevation site, C. arvense was only detected within A. monantha patches, suggesting that cushions may expand the distribution range of exotics. These results suggest that ecosystem engineering by native species could promote biological invasions in harsh environments, leading to higher abundances of invaders than those expected in the absence of engineers. * 5Given the conspicuousness of ecosystem engineering in nature, we suggest that exotic species eradication programmes might be less successful by not taking into account the facilitative effects of native engineer species on invaders. Further, we suggest that the recent proposals to use engineer species in ecosystem restoration should be aware of their potential role in promoting invasions.","DOI":"10.1111/j.1365-2745.2007.01262.x","ISSN":"1365-2745","language":"en","author":[{"family":"Badano","given":"Ernesto I."},{"family":"Villarroel","given":"Elisa"},{"family":"Bustamante","given":"Ramiro O."},{"family":"Marquet","given":"Pablo A."},{"family":"Cavieres","given":"Lohengrin A."}],"issued":{"date-parts":[["2007"]]}}},{"id":1305,"uris":["http://zotero.org/users/688880/items/D9TZJ8SC"],"uri":["http://zotero.org/users/688880/items/D9TZJ8SC"],"itemData":{"id":1305,"type":"article-journal","title":"Positive effects of native shrubs on Bromus tectorum demography","container-title":"Ecology","page":"141-154","volume":"91","DOI":"10.1890/08-1446.1","note":"1","shortTitle":"Positive effects of native shrubs on Bromus tectorum demography","author":[{"family":"Griffith","given":"Alden B."}],"issued":{"date-parts":[["2010"]]}}},{"id":429,"uris":["http://zotero.org/users/688880/items/JU8JCAHK"],"uri":["http://zotero.org/users/688880/items/JU8JCAHK"],"itemData":{"id":429,"type":"article-journal","title":"Native herbivores and plant facilitation mediate the performance and distribution of an invasive exotic grass","container-title":"Journal of Ecology","page":"524-531","volume":"99","abstract":"Summary 1. Exotic plant species have become increasingly prominent features of ecological landscapes throughout the world, and their interactions with native and exotic taxa in these novel environments may play critical roles in mediating the dynamics of such invasions. 2. Here, we summarize results from comparative and experimental studies that explore the effects of two factors – herbivory and facilitation – on the performance and distribution of an invasive South African grass, Ehrharta calycina, in a coastal foredune system in northern California, USA. 3. Using a 2-year exclosure experiment, we show that a native herbivore, black-tailed jackrabbits (Lepus californicus), significantly reduced the height, shoot production, fecundity and above-ground biomass of this exotic grass. 4. Data from two comparative studies and a neighbour-removal experiment revealed that Ehrharta frequently escaped herbivores by associating with three neighbouring plant species – an exotic perennial grass, Ammophila arenaria, an exotic perennial succulent, Carpobrotus edulis, and a native perennial shrub, Baccharis pilularis. Ehrharta growing in association with neighbours was taller, had fewer grazed shoots, produced greater numbers of spikelets and had greater above-ground biomass than unassociated individuals. Furthermore, removing neighbours generally eliminated these benefits in 7 months, although effects differed among neighbour species. 5. An additional neighbour-removal experiment conducted in the absence of jackrabbits indicated that neighbour removals did not have significant impacts on Ehrharta height, shoot production, spikelet production or above-ground dry biomass. These results suggest that the primary means by which Ehrharta benefits from neighbouring plants is protection from herbivores – either because they are less apparent to herbivores or less accessible – and that Ehrharta likely incurred minimal costs from associating with neighbours. 6. Ehrharta was more frequently associated with neighbours than expected due to chance, and less frequently found in open dune habitat. These results are consistent with the hypothesis that the effects of herbivory and facilitation have been sufficiently strong to shape the local distribution of this invader in the landscape. 7. Synthesis. Our research has demonstrated that herbivory and facilitation have jointly influenced the dynamics of a biological invasion, and highlights the importance of evaluating the effects of multiple interactions on invasions in a single system.","DOI":"10.1111/j.1365-2745.2010.01776.x","ISSN":"1365-2745","note":"2","shortTitle":"Native herbivores and plant facilitation mediate the performance and distribution of an invasive exotic grass","author":[{"family":"Cushman","given":"J. Hall"},{"family":"Lortie","given":"Christopher J."},{"family":"Christian","given":"Caroline E."}],"issued":{"date-parts":[["2011"]]}}},{"id":102,"uris":["http://zotero.org/users/688880/items/T2QUKMIQ"],"uri":["http://zotero.org/users/688880/items/T2QUKMIQ"],"itemData":{"id":102,"type":"article-journal","title":"Shrubs as ecosystem engineers across an environmental gradient: effects on species richness and exotic plant invasion","container-title":"Oecologia","page":"1277-1290","volume":"175","issue":"4","source":"link.springer.com","abstract":"Ecosystem-engineering plants modify the physical environment and can increase species diversity and exotic species invasion. At the individual level, the effects of ecosystem engineers on other plants often become more positive in stressful environments. In this study, we investigated whether the community-level effects of ecosystem engineers also become stronger in more stressful environments. Using comparative and experimental approaches, we assessed the ability of a native shrub (Ericameria ericoides) to act as an ecosystem engineer across a stress gradient in a coastal dune in northern California, USA. We found increased coarse organic matter and lower wind speeds within shrub patches. Growth of a dominant invasive grass (Bromus diandrus) was facilitated both by aboveground shrub biomass and by growing in soil taken from shrub patches. Experimental removal of shrubs negatively affected species most associated with shrubs and positively affected species most often found outside of shrubs. Counter to the stress-gradient hypothesis, the effects of shrubs on the physical environment and individual plant growth did not increase across the established stress gradient at this site. At the community level, shrub patches increased beta diversity, and contained greater rarified richness and exotic plant cover than shrub-free patches. Shrub effects on rarified richness increased with environmental stress, but effects on exotic cover and beta diversity did not. Our study provides evidence for the community-level effects of shrubs as ecosystem engineers in this system, but shows that these effects do not necessarily become stronger in more stressful environments.","DOI":"10.1007/s00442-014-2972-0","ISSN":"0029-8549, 1432-1939","shortTitle":"Shrubs as ecosystem engineers across an environmental gradient","journalAbbreviation":"Oecologia","language":"en","author":[{"family":"Kleinhesselink","given":"Andrew R."},{"family":"Magnoli","given":"Susan M."},{"family":"Cushman","given":"J. Hall"}],"issued":{"date-parts":[["2014",5,29]]}}}],"schema":"https://github.com/citation-style-language/schema/raw/master/csl-citation.json"} </w:instrText>
       </w:r>
       <w:r>
         <w:rPr>
@@ -1549,7 +2013,7 @@
           <w:noProof/>
           <w:color w:val="000000" w:themeColor="text1"/>
         </w:rPr>
-        <w:t>(Kraft et al. 2014)</w:t>
+        <w:t>(Badano et al. 2007, Griffith 2010, Cushman et al. 2011, Kleinhesselink et al. 2014)</w:t>
       </w:r>
       <w:r>
         <w:rPr>
@@ -1560,24 +2024,65 @@
       </w:r>
       <w:r>
         <w:rPr>
-          <w:rFonts w:cs="Times New Roman"/>
-          <w:color w:val="000000" w:themeColor="text1"/>
-        </w:rPr>
-        <w:t xml:space="preserve"> a</w:t>
-      </w:r>
-      <w:r>
-        <w:rPr>
-          <w:rFonts w:cs="Times New Roman"/>
-          <w:color w:val="000000" w:themeColor="text1"/>
-        </w:rPr>
-        <w:t>nd the stress-gradient</w:t>
-      </w:r>
-      <w:r>
-        <w:rPr>
-          <w:rFonts w:cs="Times New Roman"/>
-          <w:color w:val="000000" w:themeColor="text1"/>
-        </w:rPr>
-        <w:t xml:space="preserve"> hypothesis </w:t>
+          <w:color w:val="000000" w:themeColor="text1"/>
+        </w:rPr>
+        <w:t xml:space="preserve">. </w:t>
+      </w:r>
+      <w:r>
+        <w:rPr>
+          <w:rFonts w:cs="Times New Roman"/>
+          <w:color w:val="000000" w:themeColor="text1"/>
+        </w:rPr>
+        <w:t>The stress</w:t>
+      </w:r>
+      <w:r>
+        <w:rPr>
+          <w:rFonts w:cs="Times New Roman"/>
+          <w:color w:val="000000" w:themeColor="text1"/>
+        </w:rPr>
+        <w:t>-</w:t>
+      </w:r>
+      <w:r>
+        <w:rPr>
+          <w:rFonts w:cs="Times New Roman"/>
+          <w:color w:val="000000" w:themeColor="text1"/>
+        </w:rPr>
+        <w:t xml:space="preserve">gradient hypothesis </w:t>
+      </w:r>
+      <w:r>
+        <w:rPr>
+          <w:rFonts w:cs="Times New Roman"/>
+          <w:color w:val="000000" w:themeColor="text1"/>
+        </w:rPr>
+        <w:t xml:space="preserve">(SGH) provides a unifying conceptual framework </w:t>
+      </w:r>
+      <w:r>
+        <w:rPr>
+          <w:rFonts w:cs="Times New Roman"/>
+          <w:color w:val="000000" w:themeColor="text1"/>
+        </w:rPr>
+        <w:t>that seeks to explain</w:t>
+      </w:r>
+      <w:r>
+        <w:rPr>
+          <w:rFonts w:cs="Times New Roman"/>
+          <w:color w:val="000000" w:themeColor="text1"/>
+        </w:rPr>
+        <w:t xml:space="preserve"> the range of interactions </w:t>
+      </w:r>
+      <w:r>
+        <w:rPr>
+          <w:rFonts w:cs="Times New Roman"/>
+          <w:color w:val="000000" w:themeColor="text1"/>
+        </w:rPr>
+        <w:t xml:space="preserve">arising </w:t>
+      </w:r>
+      <w:r>
+        <w:rPr>
+          <w:rFonts w:cs="Times New Roman"/>
+          <w:color w:val="000000" w:themeColor="text1"/>
+        </w:rPr>
+        <w:t xml:space="preserve">between exotic and native species </w:t>
       </w:r>
       <w:r>
         <w:rPr>
@@ -1591,7 +2096,7 @@
           <w:rFonts w:cs="Times New Roman"/>
           <w:color w:val="000000" w:themeColor="text1"/>
         </w:rPr>
-        <w:instrText xml:space="preserve"> ADDIN ZOTERO_ITEM CSL_CITATION {"citationID":"qhCyKBk2","properties":{"formattedCitation":"(Bertness and Callaway 1994)","plainCitation":"(Bertness and Callaway 1994)","noteIndex":0},"citationItems":[{"id":563,"uris":["http://zotero.org/users/688880/items/ZRGXMM28"],"uri":["http://zotero.org/users/688880/items/ZRGXMM28"],"itemData":{"id":563,"type":"article-journal","title":"Positive interactions in communities","container-title":"Trends in Ecology &amp; Evolution","page":"191-193","volume":"9","abstract":"Current concepts of the role of interspecific interactions in communities have been shaped by a profusion of experimental studies of interspecific competition over the past few decades. Evidence for the importance of positive interactions -- facilitations -- in community organization and dynamics has accrued to the point where it warrants formal inclusion into community ecology theory, as it has been in evolutionary biology.","DOI":"DOI: 10.1016/0169-5347(94)90088-4","ISSN":"0169-5347","note":"5","shortTitle":"Positive interactions in communities","author":[{"family":"Bertness","given":"Mark D."},{"family":"Callaway","given":"Ragan"}],"issued":{"date-parts":[["1994"]]}}}],"schema":"https://github.com/citation-style-language/schema/raw/master/csl-citation.json"} </w:instrText>
+        <w:instrText xml:space="preserve"> ADDIN ZOTERO_ITEM CSL_CITATION {"citationID":"XBmt9VLL","properties":{"formattedCitation":"(Bruno et al. 2003)","plainCitation":"(Bruno et al. 2003)","noteIndex":0},"citationItems":[{"id":1870,"uris":["http://zotero.org/users/688880/items/9STV6UBX"],"uri":["http://zotero.org/users/688880/items/9STV6UBX"],"itemData":{"id":1870,"type":"article-journal","title":"Inclusion of facilitation into ecological theory","container-title":"Trends in Ecology &amp; Evolution","page":"119-125","volume":"18","issue":"3","source":"ScienceDirect","abstract":"Investigations of the role of competition, predation and abiotic stress in shaping natural communities were a staple for previous generations of ecologists and are still popular themes. However, more recent experimental research has uncovered the largely unanticipated, yet striking influence of facilitation (i.e. positive species interactions) on the organization of terrestrial and aquatic communities. Modern ecological concepts and theories were well established a decade before the current renaissance of interest in facilitation began, and thus do not consider the importance of a wide variety of facilitative interactions. It is time to bring ecological theory up to date by including facilitation. This process will not be painless because it will fundamentally change many basic predictions and will challenge some of our most cherished paradigms. But, ultimately, revising ecological theory will lead to a more accurate and inclusive understanding of natural communities.","DOI":"10.1016/S0169-5347(02)00045-9","ISSN":"0169-5347","author":[{"family":"Bruno","given":"John F."},{"family":"Stachowicz","given":"John J."},{"family":"Bertness","given":"Mark D."}],"issued":{"date-parts":[["2003",3]]}}}],"schema":"https://github.com/citation-style-language/schema/raw/master/csl-citation.json"} </w:instrText>
       </w:r>
       <w:r>
         <w:rPr>
@@ -1606,6 +2111,126 @@
           <w:noProof/>
           <w:color w:val="000000" w:themeColor="text1"/>
         </w:rPr>
+        <w:t>(Bruno et al. 2003)</w:t>
+      </w:r>
+      <w:r>
+        <w:rPr>
+          <w:rFonts w:cs="Times New Roman"/>
+          <w:color w:val="000000" w:themeColor="text1"/>
+        </w:rPr>
+        <w:fldChar w:fldCharType="end"/>
+      </w:r>
+      <w:r>
+        <w:rPr>
+          <w:rFonts w:cs="Times New Roman"/>
+          <w:color w:val="000000" w:themeColor="text1"/>
+        </w:rPr>
+        <w:t xml:space="preserve">. </w:t>
+      </w:r>
+      <w:r>
+        <w:rPr>
+          <w:rFonts w:cs="Times New Roman"/>
+          <w:color w:val="000000" w:themeColor="text1"/>
+        </w:rPr>
+        <w:t>T</w:t>
+      </w:r>
+      <w:r>
+        <w:rPr>
+          <w:rFonts w:cs="Times New Roman"/>
+          <w:color w:val="000000" w:themeColor="text1"/>
+        </w:rPr>
+        <w:t xml:space="preserve">he SGH predicts </w:t>
+      </w:r>
+      <w:r>
+        <w:rPr>
+          <w:rFonts w:cs="Times New Roman"/>
+          <w:color w:val="000000" w:themeColor="text1"/>
+        </w:rPr>
+        <w:t xml:space="preserve">that interactions between species will be </w:t>
+      </w:r>
+      <w:r>
+        <w:rPr>
+          <w:rFonts w:cs="Times New Roman"/>
+          <w:color w:val="000000" w:themeColor="text1"/>
+        </w:rPr>
+        <w:t>negative</w:t>
+      </w:r>
+      <w:r>
+        <w:rPr>
+          <w:rFonts w:cs="Times New Roman"/>
+          <w:color w:val="000000" w:themeColor="text1"/>
+        </w:rPr>
+        <w:t xml:space="preserve"> </w:t>
+      </w:r>
+      <w:r>
+        <w:rPr>
+          <w:rFonts w:cs="Times New Roman"/>
+          <w:color w:val="000000" w:themeColor="text1"/>
+        </w:rPr>
+        <w:t>in physically benign or productive environments</w:t>
+      </w:r>
+      <w:r>
+        <w:rPr>
+          <w:rFonts w:cs="Times New Roman"/>
+          <w:color w:val="000000" w:themeColor="text1"/>
+        </w:rPr>
+        <w:t xml:space="preserve"> and</w:t>
+      </w:r>
+      <w:r>
+        <w:rPr>
+          <w:rFonts w:cs="Times New Roman"/>
+          <w:color w:val="000000" w:themeColor="text1"/>
+        </w:rPr>
+        <w:t xml:space="preserve"> positive in stressful </w:t>
+      </w:r>
+      <w:r>
+        <w:rPr>
+          <w:rFonts w:cs="Times New Roman"/>
+          <w:color w:val="000000" w:themeColor="text1"/>
+        </w:rPr>
+        <w:t xml:space="preserve">or resource limited </w:t>
+      </w:r>
+      <w:r>
+        <w:rPr>
+          <w:rFonts w:cs="Times New Roman"/>
+          <w:color w:val="000000" w:themeColor="text1"/>
+        </w:rPr>
+        <w:t>environments</w:t>
+      </w:r>
+      <w:r>
+        <w:rPr>
+          <w:rFonts w:cs="Times New Roman"/>
+          <w:color w:val="000000" w:themeColor="text1"/>
+        </w:rPr>
+        <w:t xml:space="preserve"> </w:t>
+      </w:r>
+      <w:r>
+        <w:rPr>
+          <w:rFonts w:cs="Times New Roman"/>
+          <w:color w:val="000000" w:themeColor="text1"/>
+        </w:rPr>
+        <w:fldChar w:fldCharType="begin"/>
+      </w:r>
+      <w:r>
+        <w:rPr>
+          <w:rFonts w:cs="Times New Roman"/>
+          <w:color w:val="000000" w:themeColor="text1"/>
+        </w:rPr>
+        <w:instrText xml:space="preserve"> ADDIN ZOTERO_ITEM CSL_CITATION {"citationID":"3G5lbDsJ","properties":{"formattedCitation":"(Bertness and Callaway 1994)","plainCitation":"(Bertness and Callaway 1994)","noteIndex":0},"citationItems":[{"id":563,"uris":["http://zotero.org/users/688880/items/ZRGXMM28"],"uri":["http://zotero.org/users/688880/items/ZRGXMM28"],"itemData":{"id":563,"type":"article-journal","title":"Positive interactions in communities","container-title":"Trends in Ecology &amp; Evolution","page":"191-193","volume":"9","abstract":"Current concepts of the role of interspecific interactions in communities have been shaped by a profusion of experimental studies of interspecific competition over the past few decades. Evidence for the importance of positive interactions -- facilitations -- in community organization and dynamics has accrued to the point where it warrants formal inclusion into community ecology theory, as it has been in evolutionary biology.","DOI":"DOI: 10.1016/0169-5347(94)90088-4","ISSN":"0169-5347","note":"5","shortTitle":"Positive interactions in communities","author":[{"family":"Bertness","given":"Mark D."},{"family":"Callaway","given":"Ragan"}],"issued":{"date-parts":[["1994"]]}}}],"schema":"https://github.com/citation-style-language/schema/raw/master/csl-citation.json"} </w:instrText>
+      </w:r>
+      <w:r>
+        <w:rPr>
+          <w:rFonts w:cs="Times New Roman"/>
+          <w:color w:val="000000" w:themeColor="text1"/>
+        </w:rPr>
+        <w:fldChar w:fldCharType="separate"/>
+      </w:r>
+      <w:r>
+        <w:rPr>
+          <w:rFonts w:cs="Times New Roman"/>
+          <w:noProof/>
+          <w:color w:val="000000" w:themeColor="text1"/>
+        </w:rPr>
         <w:t>(Bertness and Callaway 1994)</w:t>
       </w:r>
       <w:r>
@@ -1620,762 +2245,136 @@
           <w:rFonts w:cs="Times New Roman"/>
           <w:color w:val="000000" w:themeColor="text1"/>
         </w:rPr>
-        <w:t xml:space="preserve"> </w:t>
-      </w:r>
-      <w:r>
-        <w:rPr>
-          <w:rFonts w:cs="Times New Roman"/>
-          <w:color w:val="000000" w:themeColor="text1"/>
-        </w:rPr>
-        <w:t xml:space="preserve">have emerged as complementary </w:t>
-      </w:r>
-      <w:r>
-        <w:rPr>
-          <w:rFonts w:cs="Times New Roman"/>
-          <w:color w:val="000000" w:themeColor="text1"/>
-        </w:rPr>
-        <w:t>frameworks</w:t>
-      </w:r>
-      <w:r>
-        <w:rPr>
-          <w:rFonts w:cs="Times New Roman"/>
-          <w:color w:val="000000" w:themeColor="text1"/>
-        </w:rPr>
-        <w:t xml:space="preserve"> </w:t>
-      </w:r>
-      <w:r>
-        <w:rPr>
-          <w:rFonts w:cs="Times New Roman"/>
-          <w:color w:val="000000" w:themeColor="text1"/>
-        </w:rPr>
-        <w:t>for understanding patterns in the success of exotic invasion</w:t>
-      </w:r>
-      <w:r>
-        <w:rPr>
-          <w:rFonts w:cs="Times New Roman"/>
-          <w:color w:val="000000" w:themeColor="text1"/>
-        </w:rPr>
-        <w:t>s</w:t>
-      </w:r>
-      <w:r>
-        <w:rPr>
-          <w:rFonts w:cs="Times New Roman"/>
-          <w:color w:val="000000" w:themeColor="text1"/>
-        </w:rPr>
-        <w:t>. The environmental filtering model contrasts physical conditions, such as climate and soil type that might restrict exotic invasion</w:t>
-      </w:r>
-      <w:r>
-        <w:rPr>
-          <w:rFonts w:cs="Times New Roman"/>
-          <w:color w:val="000000" w:themeColor="text1"/>
-        </w:rPr>
-        <w:t>,</w:t>
-      </w:r>
-      <w:r>
-        <w:rPr>
-          <w:rFonts w:cs="Times New Roman"/>
-          <w:color w:val="000000" w:themeColor="text1"/>
-        </w:rPr>
-        <w:t xml:space="preserve"> with the effects of biotic interactions</w:t>
-      </w:r>
-      <w:r>
-        <w:rPr>
-          <w:rFonts w:cs="Times New Roman"/>
-          <w:color w:val="000000" w:themeColor="text1"/>
-        </w:rPr>
-        <w:t xml:space="preserve"> </w:t>
-      </w:r>
-      <w:r>
-        <w:rPr>
-          <w:rFonts w:cs="Times New Roman"/>
-          <w:color w:val="000000" w:themeColor="text1"/>
-        </w:rPr>
-        <w:t>such as competit</w:t>
-      </w:r>
-      <w:r>
-        <w:rPr>
-          <w:rFonts w:cs="Times New Roman"/>
-          <w:color w:val="000000" w:themeColor="text1"/>
-        </w:rPr>
-        <w:t>ion, predat</w:t>
-      </w:r>
-      <w:r>
-        <w:rPr>
-          <w:rFonts w:cs="Times New Roman"/>
-          <w:color w:val="000000" w:themeColor="text1"/>
-        </w:rPr>
-        <w:t>ion and mutualism</w:t>
-      </w:r>
-      <w:r>
-        <w:rPr>
-          <w:rFonts w:cs="Times New Roman"/>
-          <w:color w:val="000000" w:themeColor="text1"/>
-        </w:rPr>
-        <w:t xml:space="preserve"> </w:t>
-      </w:r>
-      <w:r>
-        <w:rPr>
-          <w:rFonts w:cs="Times New Roman"/>
-          <w:color w:val="000000" w:themeColor="text1"/>
-        </w:rPr>
-        <w:fldChar w:fldCharType="begin"/>
-      </w:r>
-      <w:r>
-        <w:rPr>
-          <w:rFonts w:cs="Times New Roman"/>
-          <w:color w:val="000000" w:themeColor="text1"/>
-        </w:rPr>
-        <w:instrText xml:space="preserve"> ADDIN ZOTERO_ITEM CSL_CITATION {"citationID":"ULDV4ptQ","properties":{"formattedCitation":"(Kennedy et al. 2002, Kraft et al. 2014)","plainCitation":"(Kennedy et al. 2002, Kraft et al. 2014)","noteIndex":0},"citationItems":[{"id":2497,"uris":["http://zotero.org/users/688880/items/TC48PJN3"],"uri":["http://zotero.org/users/688880/items/TC48PJN3"],"itemData":{"id":2497,"type":"article-journal","title":"Biodiversity as a barrier to ecological invasion","container-title":"Nature","page":"636-638","volume":"417","abstract":"Biological invasions are a pervasive and costly environmental problem(1,2) that has been the focus of intense management and research activities over the past half century. Yet accurate predictions of community susceptibility to invasion remain elusive. The diversity resistance hypothesis, which argues that diverse communities are highly competitive and readily resist invasion(3-5), is supported by both theory(6) and experimental studies(7-14) conducted at small spatial scales. However, there is also convincing evidence that the relationship between the diversity of native and invading species is positive when measured at regional scales(3,11,15,16). Although this latter relationship may arise from extrinsic factors, such as resource heterogeneity, that covary with diversity of native and invading species at large scales, the mechanisms conferring greater invasion resistance to diverse communities at local scales remain unknown. Using neighbourhood analyses, a technique from plant competition studies(17-19), we show here that species diversity in small experimental grassland plots enhances invasion resistance by increasing crowding and species richness in localized plant neighbourhoods. Both the establishment (number of invaders) and success (proportion of invaders that are large) of invading plants are reduced. These results suggest that local biodiversity represents an important line of defence against the spread of invaders.","ISSN":"0028-0836","note":"6889","shortTitle":"Biodiversity as a barrier to ecological invasion","author":[{"family":"Kennedy","given":"T. A."},{"family":"Naeem","given":"S."},{"family":"Howe","given":"K. M."},{"family":"Knops","given":"J. M. H."},{"family":"Tilman","given":"D."},{"family":"Reich","given":"P."}],"issued":{"date-parts":[["2002"]]}}},{"id":2492,"uris":["http://zotero.org/users/688880/items/UADKKK5K"],"uri":["http://zotero.org/users/688880/items/UADKKK5K"],"itemData":{"id":2492,"type":"article-journal","title":"Community assembly, coexistence and the environmental filtering metaphor","container-title":"Functional Ecology","page":"n/a-n/a","source":"Wiley Online Library","abstract":"* One of the most pervasive concepts in the study of community assembly is the metaphor of the environmental filter, which refers to abiotic factors that prevent the establishment or persistence of species in a particular location. The metaphor has its origins in the study of community change during succession and in plant community dynamics, although it has gained considerable attention recently as part of a surge of interest in functional trait and phylogenetic-based approaches to the study of communities.\n\n\n* While the filtering metaphor has clear utility in some circumstances, it has been challenging to reconcile the environmental filtering concept with recent developments in ecological theory related to species coexistence. These advances suggest that the evidence used in many studies to assess environmental filtering is insufficient to distinguish filtering from the outcome of biotic interactions.\n\n\n* We re-examine the environmental filtering metaphor from the perspective of coexistence theory. In an effort to move the discussion forward, we present a simple framework for considering the role of the environment in shaping community membership, review the literature to document the evidence typically used in environmental filtering studies and highlight research challenges to address in coming years.\n\n\n* The current usage of the environmental filtering term in empirical studies likely overstates the role abiotic tolerances play in shaping community structure. We recommend that the term ‘environmental filtering’ only be used to refer to cases where the abiotic environment prevents establishment or persistence in the absence of biotic interactions, although only 15% of the studies in our review presented such evidence. Finally, we urge community ecologists to consider additional mechanisms aside from environmental filtering by which the abiotic environment can shape community pattern.","DOI":"10.1111/1365-2435.12345","ISSN":"1365-2435","journalAbbreviation":"Funct Ecol","language":"en","author":[{"family":"Kraft","given":"Nathan J. B."},{"family":"Adler","given":"Peter B."},{"family":"Godoy","given":"Oscar"},{"family":"James","given":"Emily C."},{"family":"Fuller","given":"Steve"},{"family":"Levine","given":"Jonathan M."}],"issued":{"date-parts":[["2014"]]}}}],"schema":"https://github.com/citation-style-language/schema/raw/master/csl-citation.json"} </w:instrText>
-      </w:r>
-      <w:r>
-        <w:rPr>
-          <w:rFonts w:cs="Times New Roman"/>
-          <w:color w:val="000000" w:themeColor="text1"/>
-        </w:rPr>
-        <w:fldChar w:fldCharType="separate"/>
-      </w:r>
-      <w:r>
-        <w:rPr>
-          <w:rFonts w:cs="Times New Roman"/>
-          <w:noProof/>
-          <w:color w:val="000000" w:themeColor="text1"/>
-        </w:rPr>
-        <w:t>(Kennedy et al. 2002, Kraft et al. 2014)</w:t>
-      </w:r>
-      <w:r>
-        <w:rPr>
-          <w:rFonts w:cs="Times New Roman"/>
-          <w:color w:val="000000" w:themeColor="text1"/>
-        </w:rPr>
-        <w:fldChar w:fldCharType="end"/>
-      </w:r>
-      <w:r>
-        <w:rPr>
-          <w:rFonts w:cs="Times New Roman"/>
-          <w:color w:val="000000" w:themeColor="text1"/>
-        </w:rPr>
-        <w:t>. Exotic species are able to invade and thrive when they can pass through abiotic filters and can cope with biotic interactions</w:t>
-      </w:r>
-      <w:r>
-        <w:rPr>
-          <w:rFonts w:cs="Times New Roman"/>
-          <w:color w:val="000000" w:themeColor="text1"/>
-        </w:rPr>
-        <w:t>,</w:t>
-      </w:r>
-      <w:r>
-        <w:rPr>
-          <w:rFonts w:cs="Times New Roman"/>
-          <w:color w:val="000000" w:themeColor="text1"/>
-        </w:rPr>
-        <w:t xml:space="preserve"> which are usually assumed to be negative</w:t>
-      </w:r>
-      <w:r>
-        <w:rPr>
-          <w:rFonts w:cs="Times New Roman"/>
-          <w:color w:val="000000" w:themeColor="text1"/>
-        </w:rPr>
-        <w:t xml:space="preserve"> </w:t>
-      </w:r>
-      <w:r>
-        <w:rPr>
-          <w:rFonts w:cs="Times New Roman"/>
-          <w:color w:val="000000" w:themeColor="text1"/>
-        </w:rPr>
-        <w:fldChar w:fldCharType="begin"/>
-      </w:r>
-      <w:r>
-        <w:rPr>
-          <w:rFonts w:cs="Times New Roman"/>
-          <w:color w:val="000000" w:themeColor="text1"/>
-        </w:rPr>
-        <w:instrText xml:space="preserve"> ADDIN ZOTERO_ITEM CSL_CITATION {"citationID":"fmfMIyef","properties":{"formattedCitation":"(Rejm\\uc0\\u225{}nek 1996)","plainCitation":"(Rejmánek 1996)","noteIndex":0},"citationItems":[{"id":2165,"uris":["http://zotero.org/users/688880/items/SAR4W5X5"],"uri":["http://zotero.org/users/688880/items/SAR4W5X5"],"itemData":{"id":2165,"type":"chapter","title":"Species Richness and Resistance to Invasions","container-title":"Biodiversity and Ecosystem Processes in Tropical Forests","collection-title":"Ecological Studies","collection-number":"122","publisher":"Springer Berlin Heidelberg","page":"153-172","source":"link.springer.com","abstract":"Traditionally, tropical forests, and especially tropical rain forests, have been contrasted with extratropical communities in terms of their species diversity and stability (Elton 1958). Unfortunately, ecologists have used the word’ stability’ to mean several different things (Orians 1975; Harrison 1979; Pimm 1984): Resilience can be defined as a rate of return of population densities, community composition, or collective properties like biomass production, to conditions preceding a perturbation. Persistence usually means how long presence of individual populations or community composition last. Resistance means the degree to which a variable of interest remains unaltered following perturbation. Constancy usually means a lack of change (low variability) of variables of interest over time. Finally, systems are defined as stable in a narrow sense if, and only if, variables of interest return to their initial (equilibrium) values, following perturbation. Elton (1958) himself switched between different meanings of stability when he talked about absence of insect outbreaks in tropical forests (high population constancy) and about higher frequency of extinctions and invasions in simple communities (low persistence). Elton suggested that species rich communities like tropical rain forests possess “complex systems of checks and buffers” responsible for their stability. Causal positive connections between biotic diversity and low variability or high persistence of tropical comunities have been questioned many times since Elton’s influential book was published (Futuyma 1973; Farnworth and Golley 1974; Leigh 1975; Wolda 1978, 1983; Maury-Lechon et al. 1984). Elton, however, should be prized for drawing the long-lasting attention of ecologists to relationships between diversity and stability in ecological systems.","URL":"http://link.springer.com/chapter/10.1007/978-3-642-79755-2_8","ISBN":"978-3-642-79757-6","note":"DOI: 10.1007/978-3-642-79755-2_8","language":"en","author":[{"family":"Rejmánek","given":"Marcel"}],"editor":[{"family":"Orians","given":"Prof Dr Gordon H."},{"family":"Dirzo","given":"Prof Dr Rodolfo"},{"family":"Cushman","given":"Prof Dr J. Hall"}],"issued":{"date-parts":[["1996"]]},"accessed":{"date-parts":[["2016",9,6]]}}}],"schema":"https://github.com/citation-style-language/schema/raw/master/csl-citation.json"} </w:instrText>
-      </w:r>
-      <w:r>
-        <w:rPr>
-          <w:rFonts w:cs="Times New Roman"/>
-          <w:color w:val="000000" w:themeColor="text1"/>
-        </w:rPr>
-        <w:fldChar w:fldCharType="separate"/>
-      </w:r>
-      <w:r>
-        <w:rPr>
-          <w:rFonts w:cs="Times New Roman"/>
-          <w:color w:val="000000" w:themeColor="text1"/>
-        </w:rPr>
-        <w:t>(Rejmánek 1996)</w:t>
-      </w:r>
-      <w:r>
-        <w:rPr>
-          <w:rFonts w:cs="Times New Roman"/>
-          <w:color w:val="000000" w:themeColor="text1"/>
-        </w:rPr>
-        <w:fldChar w:fldCharType="end"/>
-      </w:r>
-      <w:r>
-        <w:rPr>
-          <w:rFonts w:cs="Times New Roman"/>
-          <w:color w:val="000000" w:themeColor="text1"/>
-        </w:rPr>
-        <w:t xml:space="preserve">. Despite </w:t>
-      </w:r>
-      <w:r>
-        <w:rPr>
-          <w:rFonts w:cs="Times New Roman"/>
-          <w:color w:val="000000" w:themeColor="text1"/>
-        </w:rPr>
-        <w:t>considerable</w:t>
-      </w:r>
-      <w:r>
-        <w:rPr>
-          <w:rFonts w:cs="Times New Roman"/>
-          <w:color w:val="000000" w:themeColor="text1"/>
-        </w:rPr>
-        <w:t xml:space="preserve"> </w:t>
-      </w:r>
-      <w:r>
-        <w:rPr>
-          <w:rFonts w:cs="Times New Roman"/>
-          <w:color w:val="000000" w:themeColor="text1"/>
-        </w:rPr>
-        <w:t>evidence that competition can limit exotic plant invasion</w:t>
-      </w:r>
-      <w:bookmarkStart w:id="35" w:name="__UnoMark__974_1248546854"/>
-      <w:bookmarkEnd w:id="35"/>
-      <w:r>
-        <w:rPr>
-          <w:rFonts w:cs="Times New Roman"/>
-          <w:color w:val="000000" w:themeColor="text1"/>
-        </w:rPr>
-        <w:t xml:space="preserve"> </w:t>
-      </w:r>
-      <w:r>
-        <w:rPr>
-          <w:rFonts w:cs="Times New Roman"/>
-          <w:color w:val="000000" w:themeColor="text1"/>
-        </w:rPr>
-        <w:fldChar w:fldCharType="begin"/>
-      </w:r>
-      <w:r>
-        <w:rPr>
-          <w:rFonts w:cs="Times New Roman"/>
-          <w:color w:val="000000" w:themeColor="text1"/>
-        </w:rPr>
-        <w:instrText xml:space="preserve"> ADDIN ZOTERO_ITEM CSL_CITATION {"citationID":"v5je3jAv","properties":{"formattedCitation":"(Levine 2000, Kennedy et al. 2002)","plainCitation":"(Levine 2000, Kennedy et al. 2002)","noteIndex":0},"citationItems":[{"id":1258,"uris":["http://zotero.org/users/688880/items/E6MKSRBQ"],"uri":["http://zotero.org/users/688880/items/E6MKSRBQ"],"itemData":{"id":1258,"type":"article-journal","title":"Species Diversity and Biological Invasions: Relating Local Process to Community Pattern","container-title":"Science","page":"852-854","volume":"288","issue":"5467","source":"www.sciencemag.org","abstract":"In a California riparian system, the most diverse natural assemblages are the most invaded by exotic plants. A direct in situ manipulation of local diversity and a seed addition experiment showed that these patterns emerge despite the intrinsic negative effects of diversity on invasions. The results suggest that species loss at small scales may reduce invasion resistance. At community-wide scales, the overwhelming effects of ecological factors spatially covarying with diversity, such as propagule supply, make the most diverse communities most likely to be invaded.","DOI":"10.1126/science.288.5467.852","ISSN":"0036-8075, 1095-9203","note":"PMID: 10797006","shortTitle":"Species Diversity and Biological Invasions","journalAbbreviation":"Science","language":"en","author":[{"family":"Levine","given":"Jonathan M."}],"issued":{"date-parts":[["2000",5,5]]}}},{"id":2497,"uris":["http://zotero.org/users/688880/items/TC48PJN3"],"uri":["http://zotero.org/users/688880/items/TC48PJN3"],"itemData":{"id":2497,"type":"article-journal","title":"Biodiversity as a barrier to ecological invasion","container-title":"Nature","page":"636-638","volume":"417","abstract":"Biological invasions are a pervasive and costly environmental problem(1,2) that has been the focus of intense management and research activities over the past half century. Yet accurate predictions of community susceptibility to invasion remain elusive. The diversity resistance hypothesis, which argues that diverse communities are highly competitive and readily resist invasion(3-5), is supported by both theory(6) and experimental studies(7-14) conducted at small spatial scales. However, there is also convincing evidence that the relationship between the diversity of native and invading species is positive when measured at regional scales(3,11,15,16). Although this latter relationship may arise from extrinsic factors, such as resource heterogeneity, that covary with diversity of native and invading species at large scales, the mechanisms conferring greater invasion resistance to diverse communities at local scales remain unknown. Using neighbourhood analyses, a technique from plant competition studies(17-19), we show here that species diversity in small experimental grassland plots enhances invasion resistance by increasing crowding and species richness in localized plant neighbourhoods. Both the establishment (number of invaders) and success (proportion of invaders that are large) of invading plants are reduced. These results suggest that local biodiversity represents an important line of defence against the spread of invaders.","ISSN":"0028-0836","note":"6889","shortTitle":"Biodiversity as a barrier to ecological invasion","author":[{"family":"Kennedy","given":"T. A."},{"family":"Naeem","given":"S."},{"family":"Howe","given":"K. M."},{"family":"Knops","given":"J. M. H."},{"family":"Tilman","given":"D."},{"family":"Reich","given":"P."}],"issued":{"date-parts":[["2002"]]}}}],"schema":"https://github.com/citation-style-language/schema/raw/master/csl-citation.json"} </w:instrText>
-      </w:r>
-      <w:r>
-        <w:rPr>
-          <w:rFonts w:cs="Times New Roman"/>
-          <w:color w:val="000000" w:themeColor="text1"/>
-        </w:rPr>
-        <w:fldChar w:fldCharType="separate"/>
-      </w:r>
-      <w:r>
-        <w:rPr>
-          <w:rFonts w:cs="Times New Roman"/>
-          <w:noProof/>
-          <w:color w:val="000000" w:themeColor="text1"/>
-        </w:rPr>
-        <w:t>(Levine 2000, Kennedy et al. 2002)</w:t>
-      </w:r>
-      <w:r>
-        <w:rPr>
-          <w:rFonts w:cs="Times New Roman"/>
-          <w:color w:val="000000" w:themeColor="text1"/>
-        </w:rPr>
-        <w:fldChar w:fldCharType="end"/>
-      </w:r>
-      <w:r>
-        <w:rPr>
-          <w:rFonts w:cs="Times New Roman"/>
-          <w:color w:val="000000" w:themeColor="text1"/>
-        </w:rPr>
-        <w:t xml:space="preserve">, there </w:t>
-      </w:r>
-      <w:r>
-        <w:rPr>
-          <w:rFonts w:cs="Times New Roman"/>
-          <w:color w:val="000000" w:themeColor="text1"/>
-        </w:rPr>
-        <w:t>is</w:t>
-      </w:r>
-      <w:r>
-        <w:rPr>
-          <w:rFonts w:cs="Times New Roman"/>
-          <w:color w:val="000000" w:themeColor="text1"/>
-        </w:rPr>
-        <w:t xml:space="preserve"> </w:t>
-      </w:r>
-      <w:r>
-        <w:rPr>
-          <w:rFonts w:cs="Times New Roman"/>
-          <w:color w:val="000000" w:themeColor="text1"/>
-        </w:rPr>
-        <w:t xml:space="preserve">also </w:t>
-      </w:r>
-      <w:r>
-        <w:rPr>
-          <w:rFonts w:cs="Times New Roman"/>
-          <w:color w:val="000000" w:themeColor="text1"/>
-        </w:rPr>
-        <w:t xml:space="preserve">a </w:t>
-      </w:r>
-      <w:r>
-        <w:rPr>
-          <w:rFonts w:cs="Times New Roman"/>
-          <w:color w:val="000000" w:themeColor="text1"/>
-        </w:rPr>
-        <w:t>growing numbe</w:t>
-      </w:r>
-      <w:r>
-        <w:rPr>
-          <w:rFonts w:cs="Times New Roman"/>
-          <w:color w:val="000000" w:themeColor="text1"/>
-        </w:rPr>
-        <w:t>r</w:t>
-      </w:r>
-      <w:r>
-        <w:rPr>
-          <w:rFonts w:cs="Times New Roman"/>
-          <w:color w:val="000000" w:themeColor="text1"/>
-        </w:rPr>
-        <w:t xml:space="preserve"> of examples </w:t>
-      </w:r>
-      <w:r>
-        <w:rPr>
-          <w:rFonts w:cs="Times New Roman"/>
-          <w:color w:val="000000" w:themeColor="text1"/>
-        </w:rPr>
-        <w:t>showing that</w:t>
-      </w:r>
-      <w:r>
-        <w:rPr>
-          <w:rFonts w:cs="Times New Roman"/>
-          <w:color w:val="000000" w:themeColor="text1"/>
-        </w:rPr>
-        <w:t xml:space="preserve"> </w:t>
-      </w:r>
-      <w:r>
-        <w:rPr>
-          <w:rFonts w:cs="Times New Roman"/>
-          <w:color w:val="000000" w:themeColor="text1"/>
-        </w:rPr>
-        <w:t xml:space="preserve">exotic plants </w:t>
-      </w:r>
-      <w:r>
-        <w:rPr>
-          <w:rFonts w:cs="Times New Roman"/>
-          <w:color w:val="000000" w:themeColor="text1"/>
-        </w:rPr>
-        <w:t>can be</w:t>
-      </w:r>
-      <w:r>
-        <w:rPr>
-          <w:rFonts w:cs="Times New Roman"/>
-          <w:color w:val="000000" w:themeColor="text1"/>
-        </w:rPr>
-        <w:t xml:space="preserve"> </w:t>
-      </w:r>
-      <w:r>
-        <w:rPr>
-          <w:rFonts w:cs="Times New Roman"/>
-          <w:color w:val="000000" w:themeColor="text1"/>
-        </w:rPr>
-        <w:t xml:space="preserve">facilitated by native species </w:t>
-      </w:r>
-      <w:bookmarkStart w:id="36" w:name="__UnoMark__917_1248546854"/>
-      <w:bookmarkStart w:id="37" w:name="__UnoMark__954_1248546854"/>
-      <w:bookmarkEnd w:id="36"/>
+        <w:t xml:space="preserve">. An implication of the SGH is that </w:t>
+      </w:r>
+      <w:r>
+        <w:rPr>
+          <w:rFonts w:cs="Times New Roman"/>
+          <w:color w:val="000000" w:themeColor="text1"/>
+        </w:rPr>
+        <w:t xml:space="preserve">stress </w:t>
+      </w:r>
+      <w:r>
+        <w:rPr>
+          <w:rFonts w:cs="Times New Roman"/>
+          <w:color w:val="000000" w:themeColor="text1"/>
+        </w:rPr>
+        <w:t xml:space="preserve">should </w:t>
+      </w:r>
+      <w:r>
+        <w:rPr>
+          <w:rFonts w:cs="Times New Roman"/>
+          <w:color w:val="000000" w:themeColor="text1"/>
+        </w:rPr>
+        <w:t>predict</w:t>
+      </w:r>
+      <w:r>
+        <w:rPr>
+          <w:rFonts w:cs="Times New Roman"/>
+          <w:color w:val="000000" w:themeColor="text1"/>
+        </w:rPr>
+        <w:t xml:space="preserve"> </w:t>
+      </w:r>
+      <w:r>
+        <w:rPr>
+          <w:rFonts w:cs="Times New Roman"/>
+          <w:color w:val="000000" w:themeColor="text1"/>
+        </w:rPr>
+        <w:t xml:space="preserve">the effect that </w:t>
+      </w:r>
+      <w:r>
+        <w:rPr>
+          <w:rFonts w:cs="Times New Roman"/>
+          <w:color w:val="000000" w:themeColor="text1"/>
+        </w:rPr>
+        <w:t xml:space="preserve">native species </w:t>
+      </w:r>
+      <w:r>
+        <w:rPr>
+          <w:rFonts w:cs="Times New Roman"/>
+          <w:color w:val="000000" w:themeColor="text1"/>
+        </w:rPr>
+        <w:t>have on</w:t>
+      </w:r>
+      <w:r>
+        <w:rPr>
+          <w:rFonts w:cs="Times New Roman"/>
+          <w:color w:val="000000" w:themeColor="text1"/>
+        </w:rPr>
+        <w:t xml:space="preserve"> </w:t>
+      </w:r>
+      <w:r>
+        <w:rPr>
+          <w:rFonts w:cs="Times New Roman"/>
+          <w:color w:val="000000" w:themeColor="text1"/>
+        </w:rPr>
+        <w:t>exotics: native</w:t>
+      </w:r>
+      <w:r>
+        <w:rPr>
+          <w:rFonts w:cs="Times New Roman"/>
+          <w:color w:val="000000" w:themeColor="text1"/>
+        </w:rPr>
+        <w:t xml:space="preserve"> taxa </w:t>
+      </w:r>
+      <w:r>
+        <w:rPr>
+          <w:rFonts w:cs="Times New Roman"/>
+          <w:color w:val="000000" w:themeColor="text1"/>
+        </w:rPr>
+        <w:t>should</w:t>
+      </w:r>
+      <w:r>
+        <w:rPr>
+          <w:rFonts w:cs="Times New Roman"/>
+          <w:color w:val="000000" w:themeColor="text1"/>
+        </w:rPr>
+        <w:t xml:space="preserve"> </w:t>
+      </w:r>
+      <w:r>
+        <w:rPr>
+          <w:rFonts w:cs="Times New Roman"/>
+          <w:color w:val="000000" w:themeColor="text1"/>
+        </w:rPr>
+        <w:t>resist</w:t>
+      </w:r>
+      <w:r>
+        <w:rPr>
+          <w:rFonts w:cs="Times New Roman"/>
+          <w:color w:val="000000" w:themeColor="text1"/>
+        </w:rPr>
+        <w:t xml:space="preserve"> </w:t>
+      </w:r>
+      <w:r>
+        <w:rPr>
+          <w:rFonts w:cs="Times New Roman"/>
+          <w:color w:val="000000" w:themeColor="text1"/>
+        </w:rPr>
+        <w:t xml:space="preserve">invasion in productive habitats, </w:t>
+      </w:r>
+      <w:r>
+        <w:rPr>
+          <w:rFonts w:cs="Times New Roman"/>
+          <w:color w:val="000000" w:themeColor="text1"/>
+        </w:rPr>
+        <w:t>but</w:t>
+      </w:r>
+      <w:r>
+        <w:rPr>
+          <w:rFonts w:cs="Times New Roman"/>
+          <w:color w:val="000000" w:themeColor="text1"/>
+        </w:rPr>
+        <w:t xml:space="preserve"> </w:t>
+      </w:r>
+      <w:r>
+        <w:rPr>
+          <w:rFonts w:cs="Times New Roman"/>
+          <w:color w:val="000000" w:themeColor="text1"/>
+        </w:rPr>
+        <w:t xml:space="preserve">facilitate invasion in stressful environments </w:t>
+      </w:r>
+      <w:bookmarkStart w:id="37" w:name="__UnoMark__998_1248546854"/>
       <w:bookmarkEnd w:id="37"/>
-      <w:r>
-        <w:rPr>
-          <w:rFonts w:cs="Times New Roman"/>
-          <w:color w:val="000000" w:themeColor="text1"/>
-        </w:rPr>
-        <w:fldChar w:fldCharType="begin"/>
-      </w:r>
-      <w:r>
-        <w:rPr>
-          <w:rFonts w:cs="Times New Roman"/>
-          <w:color w:val="000000" w:themeColor="text1"/>
-        </w:rPr>
-        <w:instrText xml:space="preserve"> ADDIN ZOTERO_ITEM CSL_CITATION {"citationID":"mtU0z99i","properties":{"formattedCitation":"(Badano et al. 2007, Griffith 2010, Cushman et al. 2011, Kleinhesselink et al. 2014)","plainCitation":"(Badano et al. 2007, Griffith 2010, Cushman et al. 2011, Kleinhesselink et al. 2014)","noteIndex":0},"citationItems":[{"id":990,"uris":["http://zotero.org/users/688880/items/7XG2JQFT"],"uri":["http://zotero.org/users/688880/items/7XG2JQFT"],"itemData":{"id":990,"type":"article-journal","title":"Ecosystem engineering facilitates invasions by exotic plants in high-Andean ecosystems","container-title":"Journal of Ecology","page":"682–688","volume":"95","issue":"4","source":"Wiley Online Library","abstract":"* 1Ecosystem engineers are organisms that change abiotic conditions in ways that affect the performance and distribution of other species, including exotics. Several mechanisms have been proposed for the successful establishment of exotic plants in natural communities, but the positive effects that native engineer species may have on the distribution and performance of exotic plants remain unknown. * 2In this study, we propose that amelioration of extreme abiotic conditions by ecosystem engineers can make stressful habitats invadable by exotic plant species, with larger positive effects on the performance of exotic plants as environmental harshness increases. We tested this hypothesis by assessing the effects of a high-Andean ecosystem engineer, the cushion plant Azorella monantha, which is known to create habitat patches where environmental conditions are less extreme than in the surrounding habitats, on the distribution and the performance of two exotic plant species, field chickweed (Cerastium arvense) and common dandelion (Taraxacum officinale), along a an elevation gradient in the Andes of central Chile. * 3We measured and compared the abundance, biomass and survival of both exotic species within and outside cushion habitat patches at three elevations (3200 m, 3400 m and 3600 m), and evaluated whether the effects of A. monantha varied across elevations. * 4The results indicated that cushion plants positively impact the performance of both exotics, and have greater facilitative effects at higher elevations. Indeed, at the higher elevation site, C. arvense was only detected within A. monantha patches, suggesting that cushions may expand the distribution range of exotics. These results suggest that ecosystem engineering by native species could promote biological invasions in harsh environments, leading to higher abundances of invaders than those expected in the absence of engineers. * 5Given the conspicuousness of ecosystem engineering in nature, we suggest that exotic species eradication programmes might be less successful by not taking into account the facilitative effects of native engineer species on invaders. Further, we suggest that the recent proposals to use engineer species in ecosystem restoration should be aware of their potential role in promoting invasions.","DOI":"10.1111/j.1365-2745.2007.01262.x","ISSN":"1365-2745","language":"en","author":[{"family":"Badano","given":"Ernesto I."},{"family":"Villarroel","given":"Elisa"},{"family":"Bustamante","given":"Ramiro O."},{"family":"Marquet","given":"Pablo A."},{"family":"Cavieres","given":"Lohengrin A."}],"issued":{"date-parts":[["2007"]]}}},{"id":1305,"uris":["http://zotero.org/users/688880/items/D9TZJ8SC"],"uri":["http://zotero.org/users/688880/items/D9TZJ8SC"],"itemData":{"id":1305,"type":"article-journal","title":"Positive effects of native shrubs on Bromus tectorum demography","container-title":"Ecology","page":"141-154","volume":"91","DOI":"10.1890/08-1446.1","note":"1","shortTitle":"Positive effects of native shrubs on Bromus tectorum demography","author":[{"family":"Griffith","given":"Alden B."}],"issued":{"date-parts":[["2010"]]}}},{"id":429,"uris":["http://zotero.org/users/688880/items/JU8JCAHK"],"uri":["http://zotero.org/users/688880/items/JU8JCAHK"],"itemData":{"id":429,"type":"article-journal","title":"Native herbivores and plant facilitation mediate the performance and distribution of an invasive exotic grass","container-title":"Journal of Ecology","page":"524-531","volume":"99","abstract":"Summary 1. Exotic plant species have become increasingly prominent features of ecological landscapes throughout the world, and their interactions with native and exotic taxa in these novel environments may play critical roles in mediating the dynamics of such invasions. 2. Here, we summarize results from comparative and experimental studies that explore the effects of two factors – herbivory and facilitation – on the performance and distribution of an invasive South African grass, Ehrharta calycina, in a coastal foredune system in northern California, USA. 3. Using a 2-year exclosure experiment, we show that a native herbivore, black-tailed jackrabbits (Lepus californicus), significantly reduced the height, shoot production, fecundity and above-ground biomass of this exotic grass. 4. Data from two comparative studies and a neighbour-removal experiment revealed that Ehrharta frequently escaped herbivores by associating with three neighbouring plant species – an exotic perennial grass, Ammophila arenaria, an exotic perennial succulent, Carpobrotus edulis, and a native perennial shrub, Baccharis pilularis. Ehrharta growing in association with neighbours was taller, had fewer grazed shoots, produced greater numbers of spikelets and had greater above-ground biomass than unassociated individuals. Furthermore, removing neighbours generally eliminated these benefits in 7 months, although effects differed among neighbour species. 5. An additional neighbour-removal experiment conducted in the absence of jackrabbits indicated that neighbour removals did not have significant impacts on Ehrharta height, shoot production, spikelet production or above-ground dry biomass. These results suggest that the primary means by which Ehrharta benefits from neighbouring plants is protection from herbivores – either because they are less apparent to herbivores or less accessible – and that Ehrharta likely incurred minimal costs from associating with neighbours. 6. Ehrharta was more frequently associated with neighbours than expected due to chance, and less frequently found in open dune habitat. These results are consistent with the hypothesis that the effects of herbivory and facilitation have been sufficiently strong to shape the local distribution of this invader in the landscape. 7. Synthesis. Our research has demonstrated that herbivory and facilitation have jointly influenced the dynamics of a biological invasion, and highlights the importance of evaluating the effects of multiple interactions on invasions in a single system.","DOI":"10.1111/j.1365-2745.2010.01776.x","ISSN":"1365-2745","note":"2","shortTitle":"Native herbivores and plant facilitation mediate the performance and distribution of an invasive exotic grass","author":[{"family":"Cushman","given":"J. Hall"},{"family":"Lortie","given":"Christopher J."},{"family":"Christian","given":"Caroline E."}],"issued":{"date-parts":[["2011"]]}}},{"id":102,"uris":["http://zotero.org/users/688880/items/T2QUKMIQ"],"uri":["http://zotero.org/users/688880/items/T2QUKMIQ"],"itemData":{"id":102,"type":"article-journal","title":"Shrubs as ecosystem engineers across an environmental gradient: effects on species richness and exotic plant invasion","container-title":"Oecologia","page":"1277-1290","volume":"175","issue":"4","source":"link.springer.com","abstract":"Ecosystem-engineering plants modify the physical environment and can increase species diversity and exotic species invasion. At the individual level, the effects of ecosystem engineers on other plants often become more positive in stressful environments. In this study, we investigated whether the community-level effects of ecosystem engineers also become stronger in more stressful environments. Using comparative and experimental approaches, we assessed the ability of a native shrub (Ericameria ericoides) to act as an ecosystem engineer across a stress gradient in a coastal dune in northern California, USA. We found increased coarse organic matter and lower wind speeds within shrub patches. Growth of a dominant invasive grass (Bromus diandrus) was facilitated both by aboveground shrub biomass and by growing in soil taken from shrub patches. Experimental removal of shrubs negatively affected species most associated with shrubs and positively affected species most often found outside of shrubs. Counter to the stress-gradient hypothesis, the effects of shrubs on the physical environment and individual plant growth did not increase across the established stress gradient at this site. At the community level, shrub patches increased beta diversity, and contained greater rarified richness and exotic plant cover than shrub-free patches. Shrub effects on rarified richness increased with environmental stress, but effects on exotic cover and beta diversity did not. Our study provides evidence for the community-level effects of shrubs as ecosystem engineers in this system, but shows that these effects do not necessarily become stronger in more stressful environments.","DOI":"10.1007/s00442-014-2972-0","ISSN":"0029-8549, 1432-1939","shortTitle":"Shrubs as ecosystem engineers across an environmental gradient","journalAbbreviation":"Oecologia","language":"en","author":[{"family":"Kleinhesselink","given":"Andrew R."},{"family":"Magnoli","given":"Susan M."},{"family":"Cushman","given":"J. Hall"}],"issued":{"date-parts":[["2014",5,29]]}}}],"schema":"https://github.com/citation-style-language/schema/raw/master/csl-citation.json"} </w:instrText>
-      </w:r>
-      <w:r>
-        <w:rPr>
-          <w:rFonts w:cs="Times New Roman"/>
-          <w:color w:val="000000" w:themeColor="text1"/>
-        </w:rPr>
-        <w:fldChar w:fldCharType="separate"/>
-      </w:r>
-      <w:r>
-        <w:rPr>
-          <w:rFonts w:cs="Times New Roman"/>
-          <w:noProof/>
-          <w:color w:val="000000" w:themeColor="text1"/>
-        </w:rPr>
-        <w:t>(Badano et al. 2007, Griffith 2010, Cushman et al. 2011, Kleinhesselink et al. 2014)</w:t>
-      </w:r>
-      <w:r>
-        <w:rPr>
-          <w:rFonts w:cs="Times New Roman"/>
-          <w:color w:val="000000" w:themeColor="text1"/>
-        </w:rPr>
-        <w:fldChar w:fldCharType="end"/>
-      </w:r>
-      <w:r>
-        <w:rPr>
-          <w:color w:val="000000" w:themeColor="text1"/>
-        </w:rPr>
-        <w:t xml:space="preserve">. </w:t>
-      </w:r>
-      <w:r>
-        <w:rPr>
-          <w:rFonts w:cs="Times New Roman"/>
-          <w:color w:val="000000" w:themeColor="text1"/>
-        </w:rPr>
-        <w:t>The stress</w:t>
-      </w:r>
-      <w:r>
-        <w:rPr>
-          <w:rFonts w:cs="Times New Roman"/>
-          <w:color w:val="000000" w:themeColor="text1"/>
-        </w:rPr>
-        <w:t>-</w:t>
-      </w:r>
-      <w:r>
-        <w:rPr>
-          <w:rFonts w:cs="Times New Roman"/>
-          <w:color w:val="000000" w:themeColor="text1"/>
-        </w:rPr>
-        <w:t xml:space="preserve">gradient hypothesis </w:t>
-      </w:r>
-      <w:r>
-        <w:rPr>
-          <w:rFonts w:cs="Times New Roman"/>
-          <w:color w:val="000000" w:themeColor="text1"/>
-        </w:rPr>
-        <w:t xml:space="preserve">(SGH) provides a unifying conceptual framework </w:t>
-      </w:r>
-      <w:r>
-        <w:rPr>
-          <w:rFonts w:cs="Times New Roman"/>
-          <w:color w:val="000000" w:themeColor="text1"/>
-        </w:rPr>
-        <w:t>that seeks to explain</w:t>
-      </w:r>
-      <w:r>
-        <w:rPr>
-          <w:rFonts w:cs="Times New Roman"/>
-          <w:color w:val="000000" w:themeColor="text1"/>
-        </w:rPr>
-        <w:t xml:space="preserve"> the range of interactions </w:t>
-      </w:r>
-      <w:r>
-        <w:rPr>
-          <w:rFonts w:cs="Times New Roman"/>
-          <w:color w:val="000000" w:themeColor="text1"/>
-        </w:rPr>
-        <w:t xml:space="preserve">arising </w:t>
-      </w:r>
-      <w:r>
-        <w:rPr>
-          <w:rFonts w:cs="Times New Roman"/>
-          <w:color w:val="000000" w:themeColor="text1"/>
-        </w:rPr>
-        <w:t xml:space="preserve">between exotic and native species </w:t>
-      </w:r>
-      <w:r>
-        <w:rPr>
-          <w:rFonts w:cs="Times New Roman"/>
-          <w:color w:val="000000" w:themeColor="text1"/>
-        </w:rPr>
-        <w:fldChar w:fldCharType="begin"/>
-      </w:r>
-      <w:r>
-        <w:rPr>
-          <w:rFonts w:cs="Times New Roman"/>
-          <w:color w:val="000000" w:themeColor="text1"/>
-        </w:rPr>
-        <w:instrText xml:space="preserve"> ADDIN ZOTERO_ITEM CSL_CITATION {"citationID":"XBmt9VLL","properties":{"formattedCitation":"(Bruno et al. 2003)","plainCitation":"(Bruno et al. 2003)","noteIndex":0},"citationItems":[{"id":1870,"uris":["http://zotero.org/users/688880/items/9STV6UBX"],"uri":["http://zotero.org/users/688880/items/9STV6UBX"],"itemData":{"id":1870,"type":"article-journal","title":"Inclusion of facilitation into ecological theory","container-title":"Trends in Ecology &amp; Evolution","page":"119-125","volume":"18","issue":"3","source":"ScienceDirect","abstract":"Investigations of the role of competition, predation and abiotic stress in shaping natural communities were a staple for previous generations of ecologists and are still popular themes. However, more recent experimental research has uncovered the largely unanticipated, yet striking influence of facilitation (i.e. positive species interactions) on the organization of terrestrial and aquatic communities. Modern ecological concepts and theories were well established a decade before the current renaissance of interest in facilitation began, and thus do not consider the importance of a wide variety of facilitative interactions. It is time to bring ecological theory up to date by including facilitation. This process will not be painless because it will fundamentally change many basic predictions and will challenge some of our most cherished paradigms. But, ultimately, revising ecological theory will lead to a more accurate and inclusive understanding of natural communities.","DOI":"10.1016/S0169-5347(02)00045-9","ISSN":"0169-5347","author":[{"family":"Bruno","given":"John F."},{"family":"Stachowicz","given":"John J."},{"family":"Bertness","given":"Mark D."}],"issued":{"date-parts":[["2003",3]]}}}],"schema":"https://github.com/citation-style-language/schema/raw/master/csl-citation.json"} </w:instrText>
-      </w:r>
-      <w:r>
-        <w:rPr>
-          <w:rFonts w:cs="Times New Roman"/>
-          <w:color w:val="000000" w:themeColor="text1"/>
-        </w:rPr>
-        <w:fldChar w:fldCharType="separate"/>
-      </w:r>
-      <w:r>
-        <w:rPr>
-          <w:rFonts w:cs="Times New Roman"/>
-          <w:noProof/>
-          <w:color w:val="000000" w:themeColor="text1"/>
-        </w:rPr>
-        <w:t>(Bruno et al. 2003)</w:t>
-      </w:r>
-      <w:r>
-        <w:rPr>
-          <w:rFonts w:cs="Times New Roman"/>
-          <w:color w:val="000000" w:themeColor="text1"/>
-        </w:rPr>
-        <w:fldChar w:fldCharType="end"/>
-      </w:r>
-      <w:r>
-        <w:rPr>
-          <w:rFonts w:cs="Times New Roman"/>
-          <w:color w:val="000000" w:themeColor="text1"/>
-        </w:rPr>
-        <w:t xml:space="preserve">. </w:t>
-      </w:r>
-      <w:r>
-        <w:rPr>
-          <w:rFonts w:cs="Times New Roman"/>
-          <w:color w:val="000000" w:themeColor="text1"/>
-        </w:rPr>
-        <w:t>T</w:t>
-      </w:r>
-      <w:r>
-        <w:rPr>
-          <w:rFonts w:cs="Times New Roman"/>
-          <w:color w:val="000000" w:themeColor="text1"/>
-        </w:rPr>
-        <w:t xml:space="preserve">he SGH predicts </w:t>
-      </w:r>
-      <w:r>
-        <w:rPr>
-          <w:rFonts w:cs="Times New Roman"/>
-          <w:color w:val="000000" w:themeColor="text1"/>
-        </w:rPr>
-        <w:t xml:space="preserve">that interactions between species will be </w:t>
-      </w:r>
-      <w:r>
-        <w:rPr>
-          <w:rFonts w:cs="Times New Roman"/>
-          <w:color w:val="000000" w:themeColor="text1"/>
-        </w:rPr>
-        <w:t>negative</w:t>
-      </w:r>
-      <w:r>
-        <w:rPr>
-          <w:rFonts w:cs="Times New Roman"/>
-          <w:color w:val="000000" w:themeColor="text1"/>
-        </w:rPr>
-        <w:t xml:space="preserve"> </w:t>
-      </w:r>
-      <w:r>
-        <w:rPr>
-          <w:rFonts w:cs="Times New Roman"/>
-          <w:color w:val="000000" w:themeColor="text1"/>
-        </w:rPr>
-        <w:t>in physically benign or productive environments</w:t>
-      </w:r>
-      <w:r>
-        <w:rPr>
-          <w:rFonts w:cs="Times New Roman"/>
-          <w:color w:val="000000" w:themeColor="text1"/>
-        </w:rPr>
-        <w:t xml:space="preserve"> and</w:t>
-      </w:r>
-      <w:r>
-        <w:rPr>
-          <w:rFonts w:cs="Times New Roman"/>
-          <w:color w:val="000000" w:themeColor="text1"/>
-        </w:rPr>
-        <w:t xml:space="preserve"> positive in stressful </w:t>
-      </w:r>
-      <w:r>
-        <w:rPr>
-          <w:rFonts w:cs="Times New Roman"/>
-          <w:color w:val="000000" w:themeColor="text1"/>
-        </w:rPr>
-        <w:t xml:space="preserve">or resource limited </w:t>
-      </w:r>
-      <w:r>
-        <w:rPr>
-          <w:rFonts w:cs="Times New Roman"/>
-          <w:color w:val="000000" w:themeColor="text1"/>
-        </w:rPr>
-        <w:t>environments</w:t>
-      </w:r>
-      <w:r>
-        <w:rPr>
-          <w:rFonts w:cs="Times New Roman"/>
-          <w:color w:val="000000" w:themeColor="text1"/>
-        </w:rPr>
-        <w:t xml:space="preserve"> </w:t>
-      </w:r>
-      <w:r>
-        <w:rPr>
-          <w:rFonts w:cs="Times New Roman"/>
-          <w:color w:val="000000" w:themeColor="text1"/>
-        </w:rPr>
-        <w:fldChar w:fldCharType="begin"/>
-      </w:r>
-      <w:r>
-        <w:rPr>
-          <w:rFonts w:cs="Times New Roman"/>
-          <w:color w:val="000000" w:themeColor="text1"/>
-        </w:rPr>
-        <w:instrText xml:space="preserve"> ADDIN ZOTERO_ITEM CSL_CITATION {"citationID":"3G5lbDsJ","properties":{"formattedCitation":"(Bertness and Callaway 1994)","plainCitation":"(Bertness and Callaway 1994)","noteIndex":0},"citationItems":[{"id":563,"uris":["http://zotero.org/users/688880/items/ZRGXMM28"],"uri":["http://zotero.org/users/688880/items/ZRGXMM28"],"itemData":{"id":563,"type":"article-journal","title":"Positive interactions in communities","container-title":"Trends in Ecology &amp; Evolution","page":"191-193","volume":"9","abstract":"Current concepts of the role of interspecific interactions in communities have been shaped by a profusion of experimental studies of interspecific competition over the past few decades. Evidence for the importance of positive interactions -- facilitations -- in community organization and dynamics has accrued to the point where it warrants formal inclusion into community ecology theory, as it has been in evolutionary biology.","DOI":"DOI: 10.1016/0169-5347(94)90088-4","ISSN":"0169-5347","note":"5","shortTitle":"Positive interactions in communities","author":[{"family":"Bertness","given":"Mark D."},{"family":"Callaway","given":"Ragan"}],"issued":{"date-parts":[["1994"]]}}}],"schema":"https://github.com/citation-style-language/schema/raw/master/csl-citation.json"} </w:instrText>
-      </w:r>
-      <w:r>
-        <w:rPr>
-          <w:rFonts w:cs="Times New Roman"/>
-          <w:color w:val="000000" w:themeColor="text1"/>
-        </w:rPr>
-        <w:fldChar w:fldCharType="separate"/>
-      </w:r>
-      <w:r>
-        <w:rPr>
-          <w:rFonts w:cs="Times New Roman"/>
-          <w:noProof/>
-          <w:color w:val="000000" w:themeColor="text1"/>
-        </w:rPr>
-        <w:t>(Bertness and Callaway 1994)</w:t>
-      </w:r>
-      <w:r>
-        <w:rPr>
-          <w:rFonts w:cs="Times New Roman"/>
-          <w:color w:val="000000" w:themeColor="text1"/>
-        </w:rPr>
-        <w:fldChar w:fldCharType="end"/>
-      </w:r>
-      <w:r>
-        <w:rPr>
-          <w:rFonts w:cs="Times New Roman"/>
-          <w:color w:val="000000" w:themeColor="text1"/>
-        </w:rPr>
-        <w:t xml:space="preserve">. An implication of the SGH is that </w:t>
-      </w:r>
-      <w:r>
-        <w:rPr>
-          <w:rFonts w:cs="Times New Roman"/>
-          <w:color w:val="000000" w:themeColor="text1"/>
-        </w:rPr>
-        <w:t xml:space="preserve">stress </w:t>
-      </w:r>
-      <w:r>
-        <w:rPr>
-          <w:rFonts w:cs="Times New Roman"/>
-          <w:color w:val="000000" w:themeColor="text1"/>
-        </w:rPr>
-        <w:t xml:space="preserve">should </w:t>
-      </w:r>
-      <w:r>
-        <w:rPr>
-          <w:rFonts w:cs="Times New Roman"/>
-          <w:color w:val="000000" w:themeColor="text1"/>
-        </w:rPr>
-        <w:t>predict</w:t>
-      </w:r>
-      <w:r>
-        <w:rPr>
-          <w:rFonts w:cs="Times New Roman"/>
-          <w:color w:val="000000" w:themeColor="text1"/>
-        </w:rPr>
-        <w:t xml:space="preserve"> </w:t>
-      </w:r>
-      <w:r>
-        <w:rPr>
-          <w:rFonts w:cs="Times New Roman"/>
-          <w:color w:val="000000" w:themeColor="text1"/>
-        </w:rPr>
-        <w:t xml:space="preserve">the effect that </w:t>
-      </w:r>
-      <w:r>
-        <w:rPr>
-          <w:rFonts w:cs="Times New Roman"/>
-          <w:color w:val="000000" w:themeColor="text1"/>
-        </w:rPr>
-        <w:t xml:space="preserve">native species </w:t>
-      </w:r>
-      <w:r>
-        <w:rPr>
-          <w:rFonts w:cs="Times New Roman"/>
-          <w:color w:val="000000" w:themeColor="text1"/>
-        </w:rPr>
-        <w:t>have on</w:t>
-      </w:r>
-      <w:r>
-        <w:rPr>
-          <w:rFonts w:cs="Times New Roman"/>
-          <w:color w:val="000000" w:themeColor="text1"/>
-        </w:rPr>
-        <w:t xml:space="preserve"> </w:t>
-      </w:r>
-      <w:r>
-        <w:rPr>
-          <w:rFonts w:cs="Times New Roman"/>
-          <w:color w:val="000000" w:themeColor="text1"/>
-        </w:rPr>
-        <w:t>exotics: native</w:t>
-      </w:r>
-      <w:r>
-        <w:rPr>
-          <w:rFonts w:cs="Times New Roman"/>
-          <w:color w:val="000000" w:themeColor="text1"/>
-        </w:rPr>
-        <w:t xml:space="preserve"> taxa </w:t>
-      </w:r>
-      <w:r>
-        <w:rPr>
-          <w:rFonts w:cs="Times New Roman"/>
-          <w:color w:val="000000" w:themeColor="text1"/>
-        </w:rPr>
-        <w:t>should</w:t>
-      </w:r>
-      <w:r>
-        <w:rPr>
-          <w:rFonts w:cs="Times New Roman"/>
-          <w:color w:val="000000" w:themeColor="text1"/>
-        </w:rPr>
-        <w:t xml:space="preserve"> </w:t>
-      </w:r>
-      <w:r>
-        <w:rPr>
-          <w:rFonts w:cs="Times New Roman"/>
-          <w:color w:val="000000" w:themeColor="text1"/>
-        </w:rPr>
-        <w:t>resist</w:t>
-      </w:r>
-      <w:r>
-        <w:rPr>
-          <w:rFonts w:cs="Times New Roman"/>
-          <w:color w:val="000000" w:themeColor="text1"/>
-        </w:rPr>
-        <w:t xml:space="preserve"> </w:t>
-      </w:r>
-      <w:r>
-        <w:rPr>
-          <w:rFonts w:cs="Times New Roman"/>
-          <w:color w:val="000000" w:themeColor="text1"/>
-        </w:rPr>
-        <w:t xml:space="preserve">invasion in productive habitats, </w:t>
-      </w:r>
-      <w:r>
-        <w:rPr>
-          <w:rFonts w:cs="Times New Roman"/>
-          <w:color w:val="000000" w:themeColor="text1"/>
-        </w:rPr>
-        <w:t>but</w:t>
-      </w:r>
-      <w:r>
-        <w:rPr>
-          <w:rFonts w:cs="Times New Roman"/>
-          <w:color w:val="000000" w:themeColor="text1"/>
-        </w:rPr>
-        <w:t xml:space="preserve"> </w:t>
-      </w:r>
-      <w:r>
-        <w:rPr>
-          <w:rFonts w:cs="Times New Roman"/>
-          <w:color w:val="000000" w:themeColor="text1"/>
-        </w:rPr>
-        <w:t xml:space="preserve">facilitate invasion in stressful environments </w:t>
-      </w:r>
-      <w:bookmarkStart w:id="38" w:name="__UnoMark__998_1248546854"/>
-      <w:bookmarkEnd w:id="38"/>
       <w:r>
         <w:rPr>
           <w:rFonts w:cs="Times New Roman"/>
@@ -5452,8 +5451,6 @@
         </w:rPr>
         <w:t xml:space="preserve">and weighed to the nearest milligram. </w:t>
       </w:r>
-      <w:commentRangeStart w:id="39"/>
-      <w:commentRangeEnd w:id="39"/>
     </w:p>
     <w:p>
       <w:pPr>
@@ -6470,20 +6467,52 @@
         <w:rPr>
           <w:color w:val="000000" w:themeColor="text1"/>
         </w:rPr>
-        <w:t xml:space="preserve">duce the analyses are provided in </w:t>
-      </w:r>
-      <w:r>
-        <w:rPr>
-          <w:color w:val="000000" w:themeColor="text1"/>
-        </w:rPr>
-        <w:t>the</w:t>
-      </w:r>
-      <w:r>
-        <w:rPr>
-          <w:color w:val="000000" w:themeColor="text1"/>
-        </w:rPr>
-        <w:t xml:space="preserve"> supporting information. </w:t>
-      </w:r>
+        <w:t xml:space="preserve">duce the analyses </w:t>
+      </w:r>
+      <w:ins w:id="38" w:author="Andy Kleinhesselink" w:date="2019-01-10T13:02:00Z">
+        <w:r>
+          <w:rPr>
+            <w:color w:val="000000" w:themeColor="text1"/>
+          </w:rPr>
+          <w:t>and figures can</w:t>
+        </w:r>
+      </w:ins>
+      <w:ins w:id="39" w:author="Andy Kleinhesselink" w:date="2019-01-10T13:03:00Z">
+        <w:r>
+          <w:rPr>
+            <w:color w:val="000000" w:themeColor="text1"/>
+          </w:rPr>
+          <w:t xml:space="preserve"> be found at </w:t>
+        </w:r>
+        <w:bookmarkStart w:id="40" w:name="_GoBack"/>
+        <w:bookmarkEnd w:id="40"/>
+        <w:r>
+          <w:rPr>
+            <w:color w:val="000000" w:themeColor="text1"/>
+          </w:rPr>
+          <w:t xml:space="preserve">  </w:t>
+        </w:r>
+      </w:ins>
+      <w:del w:id="41" w:author="Andy Kleinhesselink" w:date="2019-01-10T13:03:00Z">
+        <w:r>
+          <w:rPr>
+            <w:color w:val="000000" w:themeColor="text1"/>
+          </w:rPr>
+          <w:delText xml:space="preserve">are provided in </w:delText>
+        </w:r>
+        <w:r>
+          <w:rPr>
+            <w:color w:val="000000" w:themeColor="text1"/>
+          </w:rPr>
+          <w:delText>the</w:delText>
+        </w:r>
+        <w:r>
+          <w:rPr>
+            <w:color w:val="000000" w:themeColor="text1"/>
+          </w:rPr>
+          <w:delText xml:space="preserve"> supporting information. </w:delText>
+        </w:r>
+      </w:del>
     </w:p>
     <w:p>
       <w:pPr>
@@ -8562,7 +8591,7 @@
         </w:rPr>
         <w:t>(</w:t>
       </w:r>
-      <w:bookmarkStart w:id="40" w:name="__DdeLink__1273_1424566511"/>
+      <w:bookmarkStart w:id="42" w:name="__DdeLink__1273_1424566511"/>
       <w:r>
         <w:rPr>
           <w:i/>
@@ -8594,7 +8623,7 @@
         </w:rPr>
         <w:t>= 1.18, df = 2, p = 0.55</w:t>
       </w:r>
-      <w:bookmarkEnd w:id="40"/>
+      <w:bookmarkEnd w:id="42"/>
       <w:r>
         <w:rPr>
           <w:color w:val="000000" w:themeColor="text1"/>
@@ -10348,13 +10377,7 @@
         <w:rPr>
           <w:color w:val="000000" w:themeColor="text1"/>
         </w:rPr>
-        <w:t>patches</w:t>
-      </w:r>
-      <w:r>
-        <w:rPr>
-          <w:color w:val="000000" w:themeColor="text1"/>
-        </w:rPr>
-        <w:t xml:space="preserve"> </w:t>
+        <w:t xml:space="preserve">patches </w:t>
       </w:r>
       <w:r>
         <w:rPr>
@@ -13523,7 +13546,6 @@
         </w:rPr>
         <w:t xml:space="preserve"> rooted within 1 cm of sampling point.  Symbol size is scaled to indicate the number of samples within each habitat at each position along the stress gradient—larger symbols indicate larger sample size.  Lines and shaded areas show back-transformed means plus or minus standard error from a binomial model.  Positions further to the right on the plot correspond to increasing environmental stress.</w:t>
       </w:r>
-      <w:bookmarkEnd w:id="0"/>
     </w:p>
     <w:sectPr>
       <w:footerReference w:type="default" r:id="rId17"/>
@@ -15257,7 +15279,7 @@
 </file>
 
 <file path=customXml/itemProps1.xml><?xml version="1.0" encoding="utf-8"?>
-<ds:datastoreItem xmlns:ds="http://schemas.openxmlformats.org/officeDocument/2006/customXml" ds:itemID="{44B500D4-DBB7-CF4D-9EFE-44A51ECDDE55}">
+<ds:datastoreItem xmlns:ds="http://schemas.openxmlformats.org/officeDocument/2006/customXml" ds:itemID="{E1851B1E-FD2A-0049-BBAD-31773C1C9467}">
   <ds:schemaRefs>
     <ds:schemaRef ds:uri="http://schemas.openxmlformats.org/officeDocument/2006/bibliography"/>
   </ds:schemaRefs>

</xml_diff>

<commit_message>
Add link to github release for code
</commit_message>
<xml_diff>
--- a/kleinhesselink_cushman_moss_ecosphere.docx
+++ b/kleinhesselink_cushman_moss_ecosphere.docx
@@ -5195,6 +5195,7 @@
         <w:spacing w:line="480" w:lineRule="auto"/>
         <w:ind w:firstLine="720"/>
         <w:rPr>
+          <w:ins w:id="38" w:author="Andy Kleinhesselink" w:date="2019-01-10T14:37:00Z"/>
           <w:rFonts w:ascii="Times New Roman" w:hAnsi="Times New Roman"/>
           <w:color w:val="000000" w:themeColor="text1"/>
         </w:rPr>
@@ -5451,6 +5452,17 @@
         </w:rPr>
         <w:t xml:space="preserve">and weighed to the nearest milligram. </w:t>
       </w:r>
+    </w:p>
+    <w:p>
+      <w:pPr>
+        <w:pStyle w:val="BodyA"/>
+        <w:spacing w:line="480" w:lineRule="auto"/>
+        <w:ind w:firstLine="720"/>
+        <w:rPr>
+          <w:rFonts w:ascii="Times New Roman" w:hAnsi="Times New Roman"/>
+          <w:color w:val="000000" w:themeColor="text1"/>
+        </w:rPr>
+      </w:pPr>
     </w:p>
     <w:p>
       <w:pPr>
@@ -5465,6 +5477,7 @@
         <w:rPr>
           <w:color w:val="000000" w:themeColor="text1"/>
         </w:rPr>
+        <w:lastRenderedPageBreak/>
         <w:t>Statistical Analyses</w:t>
       </w:r>
     </w:p>
@@ -5482,7 +5495,6 @@
           <w:rFonts w:ascii="Times New Roman" w:hAnsi="Times New Roman"/>
           <w:color w:val="000000" w:themeColor="text1"/>
         </w:rPr>
-        <w:lastRenderedPageBreak/>
         <w:tab/>
       </w:r>
       <w:r>
@@ -5581,7 +5593,16 @@
           <w:rFonts w:ascii="Times New Roman" w:hAnsi="Times New Roman"/>
           <w:color w:val="000000" w:themeColor="text1"/>
         </w:rPr>
-        <w:t xml:space="preserve"> (either moss patch or bare sand) and the interaction between these two factors. When residual deviance was greater than residual degrees of freedom, we used a quasibinomial model as recommended by Crawley (2007). </w:t>
+        <w:t xml:space="preserve"> (either moss patch or bare sand) and the interaction between these two factors. </w:t>
+      </w:r>
+      <w:bookmarkStart w:id="39" w:name="_GoBack"/>
+      <w:bookmarkEnd w:id="39"/>
+      <w:r>
+        <w:rPr>
+          <w:rFonts w:ascii="Times New Roman" w:hAnsi="Times New Roman"/>
+          <w:color w:val="000000" w:themeColor="text1"/>
+        </w:rPr>
+        <w:t xml:space="preserve">When residual deviance was greater than residual degrees of freedom, we used a quasibinomial model as recommended by Crawley (2007). </w:t>
       </w:r>
       <w:r>
         <w:rPr>
@@ -6157,7 +6178,15 @@
           <w:rFonts w:ascii="Times New Roman" w:hAnsi="Times New Roman"/>
           <w:color w:val="000000" w:themeColor="text1"/>
         </w:rPr>
-        <w:t xml:space="preserve">generalized linear </w:t>
+        <w:t xml:space="preserve">generalized </w:t>
+      </w:r>
+      <w:r>
+        <w:rPr>
+          <w:rFonts w:ascii="Times New Roman" w:hAnsi="Times New Roman"/>
+          <w:color w:val="000000" w:themeColor="text1"/>
+        </w:rPr>
+        <w:lastRenderedPageBreak/>
+        <w:t xml:space="preserve">linear </w:t>
       </w:r>
       <w:r>
         <w:rPr>
@@ -6192,15 +6221,7 @@
           <w:rFonts w:ascii="Times New Roman" w:hAnsi="Times New Roman"/>
           <w:color w:val="000000" w:themeColor="text1"/>
         </w:rPr>
-        <w:t xml:space="preserve"> quasipoisson errors. We used the number of surviving plants in </w:t>
-      </w:r>
-      <w:r>
-        <w:rPr>
-          <w:rFonts w:ascii="Times New Roman" w:hAnsi="Times New Roman"/>
-          <w:color w:val="000000" w:themeColor="text1"/>
-        </w:rPr>
-        <w:lastRenderedPageBreak/>
-        <w:t>each patch as an offset term</w:t>
+        <w:t xml:space="preserve"> quasipoisson errors. We used the number of surviving plants in each patch as an offset term</w:t>
       </w:r>
       <w:r>
         <w:rPr>
@@ -6467,52 +6488,48 @@
         <w:rPr>
           <w:color w:val="000000" w:themeColor="text1"/>
         </w:rPr>
-        <w:t xml:space="preserve">duce the analyses </w:t>
-      </w:r>
-      <w:ins w:id="38" w:author="Andy Kleinhesselink" w:date="2019-01-10T13:02:00Z">
+        <w:t>duce the analyses</w:t>
+      </w:r>
+      <w:r>
+        <w:rPr>
+          <w:color w:val="000000" w:themeColor="text1"/>
+        </w:rPr>
+        <w:t xml:space="preserve"> </w:t>
+      </w:r>
+      <w:r>
+        <w:rPr>
+          <w:color w:val="000000" w:themeColor="text1"/>
+        </w:rPr>
+        <w:t xml:space="preserve">are available on </w:t>
+      </w:r>
+      <w:proofErr w:type="spellStart"/>
+      <w:r>
+        <w:rPr>
+          <w:color w:val="000000" w:themeColor="text1"/>
+        </w:rPr>
+        <w:t>Github</w:t>
+      </w:r>
+      <w:proofErr w:type="spellEnd"/>
+      <w:r>
+        <w:rPr>
+          <w:color w:val="000000" w:themeColor="text1"/>
+        </w:rPr>
+        <w:t xml:space="preserve"> (</w:t>
+      </w:r>
+      <w:hyperlink r:id="rId9" w:history="1">
         <w:r>
           <w:rPr>
-            <w:color w:val="000000" w:themeColor="text1"/>
+            <w:rStyle w:val="Hyperlink"/>
           </w:rPr>
-          <w:t>and figures can</w:t>
+          <w:t>https://github.com/akleinhesselink/moss_analysis/releases/tag/v1.3</w:t>
         </w:r>
-      </w:ins>
-      <w:ins w:id="39" w:author="Andy Kleinhesselink" w:date="2019-01-10T13:03:00Z">
-        <w:r>
-          <w:rPr>
-            <w:color w:val="000000" w:themeColor="text1"/>
-          </w:rPr>
-          <w:t xml:space="preserve"> be found at </w:t>
-        </w:r>
-        <w:bookmarkStart w:id="40" w:name="_GoBack"/>
-        <w:bookmarkEnd w:id="40"/>
-        <w:r>
-          <w:rPr>
-            <w:color w:val="000000" w:themeColor="text1"/>
-          </w:rPr>
-          <w:t xml:space="preserve">  </w:t>
-        </w:r>
-      </w:ins>
-      <w:del w:id="41" w:author="Andy Kleinhesselink" w:date="2019-01-10T13:03:00Z">
-        <w:r>
-          <w:rPr>
-            <w:color w:val="000000" w:themeColor="text1"/>
-          </w:rPr>
-          <w:delText xml:space="preserve">are provided in </w:delText>
-        </w:r>
-        <w:r>
-          <w:rPr>
-            <w:color w:val="000000" w:themeColor="text1"/>
-          </w:rPr>
-          <w:delText>the</w:delText>
-        </w:r>
-        <w:r>
-          <w:rPr>
-            <w:color w:val="000000" w:themeColor="text1"/>
-          </w:rPr>
-          <w:delText xml:space="preserve"> supporting information. </w:delText>
-        </w:r>
-      </w:del>
+      </w:hyperlink>
+      <w:r>
+        <w:rPr>
+          <w:color w:val="000000" w:themeColor="text1"/>
+        </w:rPr>
+        <w:t xml:space="preserve">). </w:t>
+      </w:r>
     </w:p>
     <w:p>
       <w:pPr>
@@ -7082,6 +7099,7 @@
           <w:rFonts w:cs="Times New Roman"/>
           <w:color w:val="000000" w:themeColor="text1"/>
         </w:rPr>
+        <w:lastRenderedPageBreak/>
         <w:t>E</w:t>
       </w:r>
       <w:r>
@@ -7089,15 +7107,7 @@
           <w:rFonts w:cs="Times New Roman"/>
           <w:color w:val="000000" w:themeColor="text1"/>
         </w:rPr>
-        <w:t xml:space="preserve">xotic and native species both increased in frequency towards the stressful end of the gradient </w:t>
-      </w:r>
-      <w:r>
-        <w:rPr>
-          <w:rFonts w:cs="Times New Roman"/>
-          <w:color w:val="000000" w:themeColor="text1"/>
-        </w:rPr>
-        <w:lastRenderedPageBreak/>
-        <w:t>(exotics: F</w:t>
+        <w:t>xotic and native species both increased in frequency towards the stressful end of the gradient (exotics: F</w:t>
       </w:r>
       <w:r>
         <w:rPr>
@@ -8139,7 +8149,15 @@
           <w:rFonts w:ascii="Times New Roman" w:hAnsi="Times New Roman"/>
           <w:color w:val="000000" w:themeColor="text1"/>
         </w:rPr>
-        <w:t>sand produced significantly more inflorescences than plants in either moss patches or in moss</w:t>
+        <w:t xml:space="preserve">sand produced significantly more inflorescences than </w:t>
+      </w:r>
+      <w:r>
+        <w:rPr>
+          <w:rFonts w:ascii="Times New Roman" w:hAnsi="Times New Roman"/>
+          <w:color w:val="000000" w:themeColor="text1"/>
+        </w:rPr>
+        <w:lastRenderedPageBreak/>
+        <w:t>plants in either moss patches or in moss</w:t>
       </w:r>
       <w:r>
         <w:rPr>
@@ -8197,7 +8215,6 @@
         <w:rPr>
           <w:color w:val="000000" w:themeColor="text1"/>
         </w:rPr>
-        <w:lastRenderedPageBreak/>
         <w:t xml:space="preserve">Effects of moss on </w:t>
       </w:r>
       <w:r>
@@ -8591,7 +8608,7 @@
         </w:rPr>
         <w:t>(</w:t>
       </w:r>
-      <w:bookmarkStart w:id="42" w:name="__DdeLink__1273_1424566511"/>
+      <w:bookmarkStart w:id="40" w:name="__DdeLink__1273_1424566511"/>
       <w:r>
         <w:rPr>
           <w:i/>
@@ -8623,7 +8640,7 @@
         </w:rPr>
         <w:t>= 1.18, df = 2, p = 0.55</w:t>
       </w:r>
-      <w:bookmarkEnd w:id="42"/>
+      <w:bookmarkEnd w:id="40"/>
       <w:r>
         <w:rPr>
           <w:color w:val="000000" w:themeColor="text1"/>
@@ -9362,7 +9379,15 @@
           <w:rFonts w:cs="Times New Roman"/>
           <w:color w:val="000000" w:themeColor="text1"/>
         </w:rPr>
-        <w:t>—as predicted by the SGH</w:t>
+        <w:t xml:space="preserve">—as </w:t>
+      </w:r>
+      <w:r>
+        <w:rPr>
+          <w:rFonts w:cs="Times New Roman"/>
+          <w:color w:val="000000" w:themeColor="text1"/>
+        </w:rPr>
+        <w:lastRenderedPageBreak/>
+        <w:t>predicted by the SGH</w:t>
       </w:r>
       <w:r>
         <w:rPr>
@@ -9384,15 +9409,7 @@
           <w:rFonts w:cs="Times New Roman"/>
           <w:color w:val="000000" w:themeColor="text1"/>
         </w:rPr>
-        <w:t xml:space="preserve"> success in the more stressful environment. We also observed a gradient by treatment interaction </w:t>
-      </w:r>
-      <w:r>
-        <w:rPr>
-          <w:rFonts w:cs="Times New Roman"/>
-          <w:color w:val="000000" w:themeColor="text1"/>
-        </w:rPr>
-        <w:lastRenderedPageBreak/>
-        <w:t xml:space="preserve">effect on </w:t>
+        <w:t xml:space="preserve"> success in the more stressful environment. We also observed a gradient by treatment interaction effect on </w:t>
       </w:r>
       <w:r>
         <w:rPr>
@@ -9942,6 +9959,7 @@
         <w:rPr>
           <w:color w:val="000000" w:themeColor="text1"/>
         </w:rPr>
+        <w:lastRenderedPageBreak/>
         <w:t>Our experiment showed</w:t>
       </w:r>
       <w:r>
@@ -9980,14 +9998,7 @@
         <w:rPr>
           <w:color w:val="000000" w:themeColor="text1"/>
         </w:rPr>
-        <w:t xml:space="preserve"> facilitation only occurred at the higher stress end of the </w:t>
-      </w:r>
-      <w:r>
-        <w:rPr>
-          <w:color w:val="000000" w:themeColor="text1"/>
-        </w:rPr>
-        <w:lastRenderedPageBreak/>
-        <w:t>gradient</w:t>
+        <w:t xml:space="preserve"> facilitation only occurred at the higher stress end of the gradient</w:t>
       </w:r>
       <w:r>
         <w:rPr>
@@ -10534,7 +10545,15 @@
           <w:rFonts w:cs="Times New Roman"/>
           <w:color w:val="000000" w:themeColor="text1"/>
         </w:rPr>
-        <w:t>were significantly greater in</w:t>
+        <w:t xml:space="preserve">were significantly greater </w:t>
+      </w:r>
+      <w:r>
+        <w:rPr>
+          <w:rFonts w:cs="Times New Roman"/>
+          <w:color w:val="000000" w:themeColor="text1"/>
+        </w:rPr>
+        <w:lastRenderedPageBreak/>
+        <w:t>in</w:t>
       </w:r>
       <w:r>
         <w:rPr>
@@ -10619,15 +10638,7 @@
           <w:rFonts w:cs="Times New Roman"/>
           <w:color w:val="000000" w:themeColor="text1"/>
         </w:rPr>
-        <w:t xml:space="preserve"> performance in moss covered and moss removed patches at low </w:t>
-      </w:r>
-      <w:r>
-        <w:rPr>
-          <w:rFonts w:cs="Times New Roman"/>
-          <w:color w:val="000000" w:themeColor="text1"/>
-        </w:rPr>
-        <w:lastRenderedPageBreak/>
-        <w:t xml:space="preserve">stress is notable because it is among the strongest effects in the experiment. </w:t>
+        <w:t xml:space="preserve"> performance in moss covered and moss removed patches at low stress is notable because it is among the strongest effects in the experiment. </w:t>
       </w:r>
       <w:r>
         <w:rPr>
@@ -11087,7 +11098,16 @@
           <w:bCs/>
           <w:color w:val="000000" w:themeColor="text1"/>
         </w:rPr>
-        <w:t>. Our study adds an extra component to this hypothesis, by showing that performance at high stress is not merely a balance of environmental effects and competition, but also reflects some facilitation of the exotic species by the native species</w:t>
+        <w:t xml:space="preserve">. Our study adds an extra component to this hypothesis, by showing that performance at high stress is not merely a balance of environmental effects and </w:t>
+      </w:r>
+      <w:r>
+        <w:rPr>
+          <w:rFonts w:cs="Times New Roman"/>
+          <w:bCs/>
+          <w:color w:val="000000" w:themeColor="text1"/>
+        </w:rPr>
+        <w:lastRenderedPageBreak/>
+        <w:t>competition, but also reflects some facilitation of the exotic species by the native species</w:t>
       </w:r>
       <w:r>
         <w:rPr>
@@ -11176,7 +11196,6 @@
         <w:rPr>
           <w:color w:val="000000" w:themeColor="text1"/>
         </w:rPr>
-        <w:lastRenderedPageBreak/>
         <w:t>Conclusion</w:t>
       </w:r>
     </w:p>
@@ -11661,13 +11680,13 @@
         <w:rPr>
           <w:color w:val="000000" w:themeColor="text1"/>
         </w:rPr>
-        <w:t>conceived and designed the study</w:t>
-      </w:r>
-      <w:r>
-        <w:rPr>
-          <w:color w:val="000000" w:themeColor="text1"/>
-        </w:rPr>
-        <w:t xml:space="preserve"> </w:t>
+        <w:t xml:space="preserve">conceived and designed the </w:t>
+      </w:r>
+      <w:r>
+        <w:rPr>
+          <w:color w:val="000000" w:themeColor="text1"/>
+        </w:rPr>
+        <w:t xml:space="preserve">study and </w:t>
       </w:r>
       <w:r>
         <w:rPr>
@@ -12335,7 +12354,7 @@
                     </pic:cNvPicPr>
                   </pic:nvPicPr>
                   <pic:blipFill>
-                    <a:blip r:embed="rId9" cstate="print">
+                    <a:blip r:embed="rId10" cstate="print">
                       <a:extLst>
                         <a:ext uri="{28A0092B-C50C-407E-A947-70E740481C1C}">
                           <a14:useLocalDpi xmlns:a14="http://schemas.microsoft.com/office/drawing/2010/main" val="0"/>
@@ -12435,7 +12454,7 @@
                     </pic:cNvPicPr>
                   </pic:nvPicPr>
                   <pic:blipFill>
-                    <a:blip r:embed="rId10" cstate="print">
+                    <a:blip r:embed="rId11" cstate="print">
                       <a:extLst>
                         <a:ext uri="{28A0092B-C50C-407E-A947-70E740481C1C}">
                           <a14:useLocalDpi xmlns:a14="http://schemas.microsoft.com/office/drawing/2010/main" val="0"/>
@@ -12614,7 +12633,7 @@
                     </pic:cNvPicPr>
                   </pic:nvPicPr>
                   <pic:blipFill>
-                    <a:blip r:embed="rId11" cstate="print">
+                    <a:blip r:embed="rId12" cstate="print">
                       <a:extLst>
                         <a:ext uri="{28A0092B-C50C-407E-A947-70E740481C1C}">
                           <a14:useLocalDpi xmlns:a14="http://schemas.microsoft.com/office/drawing/2010/main" val="0"/>
@@ -12890,7 +12909,7 @@
                     <pic:cNvPicPr/>
                   </pic:nvPicPr>
                   <pic:blipFill>
-                    <a:blip r:embed="rId12">
+                    <a:blip r:embed="rId13">
                       <a:extLst>
                         <a:ext uri="{28A0092B-C50C-407E-A947-70E740481C1C}">
                           <a14:useLocalDpi xmlns:a14="http://schemas.microsoft.com/office/drawing/2010/main" val="0"/>
@@ -12995,7 +13014,7 @@
                     <pic:cNvPicPr/>
                   </pic:nvPicPr>
                   <pic:blipFill>
-                    <a:blip r:embed="rId13">
+                    <a:blip r:embed="rId14">
                       <a:extLst>
                         <a:ext uri="{28A0092B-C50C-407E-A947-70E740481C1C}">
                           <a14:useLocalDpi xmlns:a14="http://schemas.microsoft.com/office/drawing/2010/main" val="0"/>
@@ -13107,160 +13126,6 @@
                     <pic:cNvPicPr/>
                   </pic:nvPicPr>
                   <pic:blipFill>
-                    <a:blip r:embed="rId14" cstate="print">
-                      <a:extLst>
-                        <a:ext uri="{28A0092B-C50C-407E-A947-70E740481C1C}">
-                          <a14:useLocalDpi xmlns:a14="http://schemas.microsoft.com/office/drawing/2010/main" val="0"/>
-                        </a:ext>
-                      </a:extLst>
-                    </a:blip>
-                    <a:stretch>
-                      <a:fillRect/>
-                    </a:stretch>
-                  </pic:blipFill>
-                  <pic:spPr>
-                    <a:xfrm>
-                      <a:off x="0" y="0"/>
-                      <a:ext cx="5943600" cy="3714750"/>
-                    </a:xfrm>
-                    <a:prstGeom prst="rect">
-                      <a:avLst/>
-                    </a:prstGeom>
-                  </pic:spPr>
-                </pic:pic>
-              </a:graphicData>
-            </a:graphic>
-          </wp:inline>
-        </w:drawing>
-      </w:r>
-    </w:p>
-    <w:p>
-      <w:pPr>
-        <w:ind w:firstLine="0"/>
-      </w:pPr>
-      <w:r>
-        <w:rPr>
-          <w:b/>
-        </w:rPr>
-        <w:t xml:space="preserve">Figure S </w:t>
-      </w:r>
-      <w:r>
-        <w:rPr>
-          <w:b/>
-          <w:noProof/>
-        </w:rPr>
-        <w:fldChar w:fldCharType="begin"/>
-      </w:r>
-      <w:r>
-        <w:rPr>
-          <w:b/>
-          <w:noProof/>
-        </w:rPr>
-        <w:instrText xml:space="preserve"> SEQ Figure_S \* ARABIC </w:instrText>
-      </w:r>
-      <w:r>
-        <w:rPr>
-          <w:b/>
-          <w:noProof/>
-        </w:rPr>
-        <w:fldChar w:fldCharType="separate"/>
-      </w:r>
-      <w:r>
-        <w:rPr>
-          <w:b/>
-          <w:noProof/>
-        </w:rPr>
-        <w:t>3</w:t>
-      </w:r>
-      <w:r>
-        <w:rPr>
-          <w:b/>
-          <w:noProof/>
-        </w:rPr>
-        <w:fldChar w:fldCharType="end"/>
-      </w:r>
-      <w:r>
-        <w:t xml:space="preserve"> – Frequency of exotic vascular plants inside and outside of moss patches across the environmental gradient. </w:t>
-      </w:r>
-      <w:r>
-        <w:rPr>
-          <w:bCs/>
-        </w:rPr>
-        <w:t xml:space="preserve">Y-axis gives </w:t>
-      </w:r>
-      <w:r>
-        <w:rPr>
-          <w:bCs/>
-        </w:rPr>
-        <w:t>proportion</w:t>
-      </w:r>
-      <w:r>
-        <w:rPr>
-          <w:bCs/>
-        </w:rPr>
-        <w:t xml:space="preserve"> of plant</w:t>
-      </w:r>
-      <w:r>
-        <w:rPr>
-          <w:bCs/>
-        </w:rPr>
-        <w:t>s</w:t>
-      </w:r>
-      <w:r>
-        <w:rPr>
-          <w:bCs/>
-        </w:rPr>
-        <w:t xml:space="preserve"> rooted within 1 cm of sampling point.  Symbol size is scaled to indicate the number of samples within each habitat at each position along the stress gradient—larger symbols indicate larger sample size.  Lines and shaded areas show back-transformed means plus or minus standard error from a binomial model.  Positions further to the right on the plot correspond to increasing environmental stress. </w:t>
-      </w:r>
-    </w:p>
-    <w:p>
-      <w:pPr>
-        <w:pStyle w:val="Caption"/>
-        <w:keepNext/>
-      </w:pPr>
-    </w:p>
-    <w:p>
-      <w:pPr>
-        <w:rPr>
-          <w:rFonts w:cs="Times New Roman"/>
-          <w:b/>
-          <w:iCs/>
-          <w:color w:val="000000" w:themeColor="text1"/>
-        </w:rPr>
-      </w:pPr>
-      <w:r>
-        <w:br w:type="page"/>
-      </w:r>
-    </w:p>
-    <w:p>
-      <w:pPr>
-        <w:pStyle w:val="Caption"/>
-        <w:keepNext/>
-      </w:pPr>
-      <w:r>
-        <w:lastRenderedPageBreak/>
-        <w:t xml:space="preserve"> </w:t>
-      </w:r>
-      <w:r>
-        <w:rPr>
-          <w:noProof/>
-        </w:rPr>
-        <w:drawing>
-          <wp:inline distT="0" distB="0" distL="0" distR="0" wp14:anchorId="47F3A99D" wp14:editId="65B9458B">
-            <wp:extent cx="5943600" cy="3714750"/>
-            <wp:effectExtent l="0" t="0" r="0" b="6350"/>
-            <wp:docPr id="4" name="Picture 4"/>
-            <wp:cNvGraphicFramePr>
-              <a:graphicFrameLocks xmlns:a="http://schemas.openxmlformats.org/drawingml/2006/main" noChangeAspect="1"/>
-            </wp:cNvGraphicFramePr>
-            <a:graphic xmlns:a="http://schemas.openxmlformats.org/drawingml/2006/main">
-              <a:graphicData uri="http://schemas.openxmlformats.org/drawingml/2006/picture">
-                <pic:pic xmlns:pic="http://schemas.openxmlformats.org/drawingml/2006/picture">
-                  <pic:nvPicPr>
-                    <pic:cNvPr id="4" name="nHits.png"/>
-                    <pic:cNvPicPr/>
-                  </pic:nvPicPr>
-                  <pic:blipFill>
                     <a:blip r:embed="rId15" cstate="print">
                       <a:extLst>
                         <a:ext uri="{28A0092B-C50C-407E-A947-70E740481C1C}">
@@ -13324,7 +13189,7 @@
           <w:b/>
           <w:noProof/>
         </w:rPr>
-        <w:t>4</w:t>
+        <w:t>3</w:t>
       </w:r>
       <w:r>
         <w:rPr>
@@ -13334,25 +13199,13 @@
         <w:fldChar w:fldCharType="end"/>
       </w:r>
       <w:r>
-        <w:t xml:space="preserve"> – Frequency of native vascular plants inside and outside of moss patches across the environmental gradient. </w:t>
+        <w:t xml:space="preserve"> – Frequency of exotic vascular plants inside and outside of moss patches across the environmental gradient. </w:t>
       </w:r>
       <w:r>
         <w:rPr>
           <w:bCs/>
         </w:rPr>
-        <w:t xml:space="preserve">Y-axis </w:t>
-      </w:r>
-      <w:r>
-        <w:rPr>
-          <w:bCs/>
-        </w:rPr>
-        <w:t>shows</w:t>
-      </w:r>
-      <w:r>
-        <w:rPr>
-          <w:bCs/>
-        </w:rPr>
-        <w:t xml:space="preserve"> </w:t>
+        <w:t xml:space="preserve">Y-axis gives </w:t>
       </w:r>
       <w:r>
         <w:rPr>
@@ -13382,24 +13235,40 @@
     <w:p>
       <w:pPr>
         <w:pStyle w:val="Caption"/>
+        <w:keepNext/>
       </w:pPr>
     </w:p>
-    <w:p/>
-    <w:p/>
     <w:p>
       <w:pPr>
+        <w:rPr>
+          <w:rFonts w:cs="Times New Roman"/>
+          <w:b/>
+          <w:iCs/>
+          <w:color w:val="000000" w:themeColor="text1"/>
+        </w:rPr>
+      </w:pPr>
+      <w:r>
+        <w:br w:type="page"/>
+      </w:r>
+    </w:p>
+    <w:p>
+      <w:pPr>
+        <w:pStyle w:val="Caption"/>
         <w:keepNext/>
       </w:pPr>
       <w:r>
+        <w:lastRenderedPageBreak/>
+        <w:t xml:space="preserve"> </w:t>
+      </w:r>
+      <w:r>
         <w:rPr>
           <w:noProof/>
         </w:rPr>
-        <w:lastRenderedPageBreak/>
         <w:drawing>
-          <wp:inline distT="0" distB="0" distL="0" distR="0" wp14:anchorId="59353777" wp14:editId="699DB395">
+          <wp:inline distT="0" distB="0" distL="0" distR="0" wp14:anchorId="47F3A99D" wp14:editId="65B9458B">
             <wp:extent cx="5943600" cy="3714750"/>
             <wp:effectExtent l="0" t="0" r="0" b="6350"/>
-            <wp:docPr id="5" name="Picture 5"/>
+            <wp:docPr id="4" name="Picture 4"/>
             <wp:cNvGraphicFramePr>
               <a:graphicFrameLocks xmlns:a="http://schemas.openxmlformats.org/drawingml/2006/main" noChangeAspect="1"/>
             </wp:cNvGraphicFramePr>
@@ -13407,7 +13276,7 @@
               <a:graphicData uri="http://schemas.openxmlformats.org/drawingml/2006/picture">
                 <pic:pic xmlns:pic="http://schemas.openxmlformats.org/drawingml/2006/picture">
                   <pic:nvPicPr>
-                    <pic:cNvPr id="5" name="agrassHits.png"/>
+                    <pic:cNvPr id="4" name="nHits.png"/>
                     <pic:cNvPicPr/>
                   </pic:nvPicPr>
                   <pic:blipFill>
@@ -13474,7 +13343,7 @@
           <w:b/>
           <w:noProof/>
         </w:rPr>
-        <w:t>5</w:t>
+        <w:t>4</w:t>
       </w:r>
       <w:r>
         <w:rPr>
@@ -13484,6 +13353,156 @@
         <w:fldChar w:fldCharType="end"/>
       </w:r>
       <w:r>
+        <w:t xml:space="preserve"> – Frequency of native vascular plants inside and outside of moss patches across the environmental gradient. </w:t>
+      </w:r>
+      <w:r>
+        <w:rPr>
+          <w:bCs/>
+        </w:rPr>
+        <w:t xml:space="preserve">Y-axis </w:t>
+      </w:r>
+      <w:r>
+        <w:rPr>
+          <w:bCs/>
+        </w:rPr>
+        <w:t>shows</w:t>
+      </w:r>
+      <w:r>
+        <w:rPr>
+          <w:bCs/>
+        </w:rPr>
+        <w:t xml:space="preserve"> </w:t>
+      </w:r>
+      <w:r>
+        <w:rPr>
+          <w:bCs/>
+        </w:rPr>
+        <w:t>proportion</w:t>
+      </w:r>
+      <w:r>
+        <w:rPr>
+          <w:bCs/>
+        </w:rPr>
+        <w:t xml:space="preserve"> of plant</w:t>
+      </w:r>
+      <w:r>
+        <w:rPr>
+          <w:bCs/>
+        </w:rPr>
+        <w:t>s</w:t>
+      </w:r>
+      <w:r>
+        <w:rPr>
+          <w:bCs/>
+        </w:rPr>
+        <w:t xml:space="preserve"> rooted within 1 cm of sampling point.  Symbol size is scaled to indicate the number of samples within each habitat at each position along the stress gradient—larger symbols indicate larger sample size.  Lines and shaded areas show back-transformed means plus or minus standard error from a binomial model.  Positions further to the right on the plot correspond to increasing environmental stress. </w:t>
+      </w:r>
+    </w:p>
+    <w:p>
+      <w:pPr>
+        <w:pStyle w:val="Caption"/>
+      </w:pPr>
+    </w:p>
+    <w:p/>
+    <w:p/>
+    <w:p>
+      <w:pPr>
+        <w:keepNext/>
+      </w:pPr>
+      <w:r>
+        <w:rPr>
+          <w:noProof/>
+        </w:rPr>
+        <w:lastRenderedPageBreak/>
+        <w:drawing>
+          <wp:inline distT="0" distB="0" distL="0" distR="0" wp14:anchorId="59353777" wp14:editId="699DB395">
+            <wp:extent cx="5943600" cy="3714750"/>
+            <wp:effectExtent l="0" t="0" r="0" b="6350"/>
+            <wp:docPr id="5" name="Picture 5"/>
+            <wp:cNvGraphicFramePr>
+              <a:graphicFrameLocks xmlns:a="http://schemas.openxmlformats.org/drawingml/2006/main" noChangeAspect="1"/>
+            </wp:cNvGraphicFramePr>
+            <a:graphic xmlns:a="http://schemas.openxmlformats.org/drawingml/2006/main">
+              <a:graphicData uri="http://schemas.openxmlformats.org/drawingml/2006/picture">
+                <pic:pic xmlns:pic="http://schemas.openxmlformats.org/drawingml/2006/picture">
+                  <pic:nvPicPr>
+                    <pic:cNvPr id="5" name="agrassHits.png"/>
+                    <pic:cNvPicPr/>
+                  </pic:nvPicPr>
+                  <pic:blipFill>
+                    <a:blip r:embed="rId17" cstate="print">
+                      <a:extLst>
+                        <a:ext uri="{28A0092B-C50C-407E-A947-70E740481C1C}">
+                          <a14:useLocalDpi xmlns:a14="http://schemas.microsoft.com/office/drawing/2010/main" val="0"/>
+                        </a:ext>
+                      </a:extLst>
+                    </a:blip>
+                    <a:stretch>
+                      <a:fillRect/>
+                    </a:stretch>
+                  </pic:blipFill>
+                  <pic:spPr>
+                    <a:xfrm>
+                      <a:off x="0" y="0"/>
+                      <a:ext cx="5943600" cy="3714750"/>
+                    </a:xfrm>
+                    <a:prstGeom prst="rect">
+                      <a:avLst/>
+                    </a:prstGeom>
+                  </pic:spPr>
+                </pic:pic>
+              </a:graphicData>
+            </a:graphic>
+          </wp:inline>
+        </w:drawing>
+      </w:r>
+    </w:p>
+    <w:p>
+      <w:pPr>
+        <w:ind w:firstLine="0"/>
+      </w:pPr>
+      <w:r>
+        <w:rPr>
+          <w:b/>
+        </w:rPr>
+        <w:t xml:space="preserve">Figure S </w:t>
+      </w:r>
+      <w:r>
+        <w:rPr>
+          <w:b/>
+          <w:noProof/>
+        </w:rPr>
+        <w:fldChar w:fldCharType="begin"/>
+      </w:r>
+      <w:r>
+        <w:rPr>
+          <w:b/>
+          <w:noProof/>
+        </w:rPr>
+        <w:instrText xml:space="preserve"> SEQ Figure_S \* ARABIC </w:instrText>
+      </w:r>
+      <w:r>
+        <w:rPr>
+          <w:b/>
+          <w:noProof/>
+        </w:rPr>
+        <w:fldChar w:fldCharType="separate"/>
+      </w:r>
+      <w:r>
+        <w:rPr>
+          <w:b/>
+          <w:noProof/>
+        </w:rPr>
+        <w:t>5</w:t>
+      </w:r>
+      <w:r>
+        <w:rPr>
+          <w:b/>
+          <w:noProof/>
+        </w:rPr>
+        <w:fldChar w:fldCharType="end"/>
+      </w:r>
+      <w:r>
         <w:t xml:space="preserve"> – Frequency of exotic annual grasses (both </w:t>
       </w:r>
       <w:r>
@@ -13548,7 +13567,7 @@
       </w:r>
     </w:p>
     <w:sectPr>
-      <w:footerReference w:type="default" r:id="rId17"/>
+      <w:footerReference w:type="default" r:id="rId18"/>
       <w:pgSz w:w="12240" w:h="15840"/>
       <w:pgMar w:top="1440" w:right="1440" w:bottom="1440" w:left="1440" w:header="0" w:footer="720" w:gutter="0"/>
       <w:lnNumType w:countBy="1" w:restart="continuous"/>
@@ -15279,7 +15298,7 @@
 </file>
 
 <file path=customXml/itemProps1.xml><?xml version="1.0" encoding="utf-8"?>
-<ds:datastoreItem xmlns:ds="http://schemas.openxmlformats.org/officeDocument/2006/customXml" ds:itemID="{E1851B1E-FD2A-0049-BBAD-31773C1C9467}">
+<ds:datastoreItem xmlns:ds="http://schemas.openxmlformats.org/officeDocument/2006/customXml" ds:itemID="{22306EC1-D8B1-C242-B390-1D8A67FAFE62}">
   <ds:schemaRefs>
     <ds:schemaRef ds:uri="http://schemas.openxmlformats.org/officeDocument/2006/bibliography"/>
   </ds:schemaRefs>

</xml_diff>